<commit_message>
- Add asset files - Add Home page
</commit_message>
<xml_diff>
--- a/model.docx
+++ b/model.docx
@@ -859,35 +859,6 @@
     </w:p>
     <w:p>
       <w:pPr>
-        <w:tabs>
-          <w:tab w:val="left" w:pos="916"/>
-          <w:tab w:val="left" w:pos="1832"/>
-          <w:tab w:val="left" w:pos="2748"/>
-          <w:tab w:val="left" w:pos="3664"/>
-          <w:tab w:val="left" w:pos="4580"/>
-          <w:tab w:val="left" w:pos="5496"/>
-          <w:tab w:val="left" w:pos="6412"/>
-          <w:tab w:val="left" w:pos="7328"/>
-          <w:tab w:val="left" w:pos="8244"/>
-          <w:tab w:val="left" w:pos="9160"/>
-          <w:tab w:val="left" w:pos="10076"/>
-          <w:tab w:val="left" w:pos="10992"/>
-          <w:tab w:val="left" w:pos="11908"/>
-          <w:tab w:val="left" w:pos="12824"/>
-          <w:tab w:val="left" w:pos="13740"/>
-          <w:tab w:val="left" w:pos="14656"/>
-        </w:tabs>
-        <w:spacing w:after="0" w:line="240" w:lineRule="auto"/>
-        <w:jc w:val="left"/>
-        <w:rPr>
-          <w:rFonts w:ascii="Courier New" w:eastAsia="Times New Roman" w:hAnsi="Courier New" w:cs="Courier New"/>
-          <w:sz w:val="20"/>
-          <w:szCs w:val="20"/>
-        </w:rPr>
-      </w:pPr>
-    </w:p>
-    <w:p>
-      <w:pPr>
         <w:pStyle w:val="ListParagraph"/>
         <w:numPr>
           <w:ilvl w:val="0"/>
@@ -1285,44 +1256,6 @@
           <w:szCs w:val="20"/>
         </w:rPr>
         <w:tab/>
-        <w:t>"bus type" :"",</w:t>
-      </w:r>
-    </w:p>
-    <w:p>
-      <w:pPr>
-        <w:tabs>
-          <w:tab w:val="left" w:pos="916"/>
-          <w:tab w:val="left" w:pos="1832"/>
-          <w:tab w:val="left" w:pos="2748"/>
-          <w:tab w:val="left" w:pos="3664"/>
-          <w:tab w:val="left" w:pos="4580"/>
-          <w:tab w:val="left" w:pos="5496"/>
-          <w:tab w:val="left" w:pos="6412"/>
-          <w:tab w:val="left" w:pos="7328"/>
-          <w:tab w:val="left" w:pos="8244"/>
-          <w:tab w:val="left" w:pos="9160"/>
-          <w:tab w:val="left" w:pos="10076"/>
-          <w:tab w:val="left" w:pos="10992"/>
-          <w:tab w:val="left" w:pos="11908"/>
-          <w:tab w:val="left" w:pos="12824"/>
-          <w:tab w:val="left" w:pos="13740"/>
-          <w:tab w:val="left" w:pos="14656"/>
-        </w:tabs>
-        <w:spacing w:after="0" w:line="240" w:lineRule="auto"/>
-        <w:jc w:val="left"/>
-        <w:rPr>
-          <w:rFonts w:ascii="Courier New" w:eastAsia="Times New Roman" w:hAnsi="Courier New" w:cs="Courier New"/>
-          <w:sz w:val="20"/>
-          <w:szCs w:val="20"/>
-        </w:rPr>
-      </w:pPr>
-      <w:r>
-        <w:rPr>
-          <w:rFonts w:ascii="Courier New" w:eastAsia="Times New Roman" w:hAnsi="Courier New" w:cs="Courier New"/>
-          <w:sz w:val="20"/>
-          <w:szCs w:val="20"/>
-        </w:rPr>
-        <w:tab/>
         <w:t>"price" :"",</w:t>
       </w:r>
     </w:p>
@@ -1445,6 +1378,174 @@
           <w:szCs w:val="20"/>
         </w:rPr>
         <w:t>" :"",</w:t>
+      </w:r>
+    </w:p>
+    <w:p>
+      <w:pPr>
+        <w:tabs>
+          <w:tab w:val="left" w:pos="916"/>
+          <w:tab w:val="left" w:pos="1832"/>
+          <w:tab w:val="left" w:pos="2748"/>
+          <w:tab w:val="left" w:pos="3664"/>
+          <w:tab w:val="left" w:pos="4580"/>
+          <w:tab w:val="left" w:pos="5496"/>
+          <w:tab w:val="left" w:pos="6412"/>
+          <w:tab w:val="left" w:pos="7328"/>
+          <w:tab w:val="left" w:pos="8244"/>
+          <w:tab w:val="left" w:pos="9160"/>
+          <w:tab w:val="left" w:pos="10076"/>
+          <w:tab w:val="left" w:pos="10992"/>
+          <w:tab w:val="left" w:pos="11908"/>
+          <w:tab w:val="left" w:pos="12824"/>
+          <w:tab w:val="left" w:pos="13740"/>
+          <w:tab w:val="left" w:pos="14656"/>
+        </w:tabs>
+        <w:spacing w:after="0" w:line="240" w:lineRule="auto"/>
+        <w:jc w:val="left"/>
+        <w:rPr>
+          <w:rFonts w:ascii="Courier New" w:eastAsia="Times New Roman" w:hAnsi="Courier New" w:cs="Courier New"/>
+          <w:sz w:val="20"/>
+          <w:szCs w:val="20"/>
+        </w:rPr>
+      </w:pPr>
+      <w:r>
+        <w:rPr>
+          <w:rFonts w:ascii="Courier New" w:eastAsia="Times New Roman" w:hAnsi="Courier New" w:cs="Courier New"/>
+          <w:sz w:val="20"/>
+          <w:szCs w:val="20"/>
+        </w:rPr>
+        <w:tab/>
+        <w:t>"bus":{</w:t>
+      </w:r>
+    </w:p>
+    <w:p>
+      <w:pPr>
+        <w:tabs>
+          <w:tab w:val="left" w:pos="916"/>
+          <w:tab w:val="left" w:pos="1832"/>
+          <w:tab w:val="left" w:pos="2748"/>
+          <w:tab w:val="left" w:pos="3664"/>
+          <w:tab w:val="left" w:pos="4580"/>
+          <w:tab w:val="left" w:pos="5496"/>
+          <w:tab w:val="left" w:pos="6412"/>
+          <w:tab w:val="left" w:pos="7328"/>
+          <w:tab w:val="left" w:pos="8244"/>
+          <w:tab w:val="left" w:pos="9160"/>
+          <w:tab w:val="left" w:pos="10076"/>
+          <w:tab w:val="left" w:pos="10992"/>
+          <w:tab w:val="left" w:pos="11908"/>
+          <w:tab w:val="left" w:pos="12824"/>
+          <w:tab w:val="left" w:pos="13740"/>
+          <w:tab w:val="left" w:pos="14656"/>
+        </w:tabs>
+        <w:spacing w:after="0" w:line="240" w:lineRule="auto"/>
+        <w:jc w:val="left"/>
+        <w:rPr>
+          <w:rFonts w:ascii="Courier New" w:eastAsia="Times New Roman" w:hAnsi="Courier New" w:cs="Courier New"/>
+          <w:sz w:val="20"/>
+          <w:szCs w:val="20"/>
+        </w:rPr>
+      </w:pPr>
+      <w:r>
+        <w:rPr>
+          <w:rFonts w:ascii="Courier New" w:eastAsia="Times New Roman" w:hAnsi="Courier New" w:cs="Courier New"/>
+          <w:sz w:val="20"/>
+          <w:szCs w:val="20"/>
+        </w:rPr>
+        <w:tab/>
+      </w:r>
+      <w:r>
+        <w:rPr>
+          <w:rFonts w:ascii="Courier New" w:eastAsia="Times New Roman" w:hAnsi="Courier New" w:cs="Courier New"/>
+          <w:sz w:val="20"/>
+          <w:szCs w:val="20"/>
+        </w:rPr>
+        <w:tab/>
+        <w:t>"type" :"",</w:t>
+      </w:r>
+    </w:p>
+    <w:p>
+      <w:pPr>
+        <w:tabs>
+          <w:tab w:val="left" w:pos="916"/>
+          <w:tab w:val="left" w:pos="1832"/>
+          <w:tab w:val="left" w:pos="2748"/>
+          <w:tab w:val="left" w:pos="3664"/>
+          <w:tab w:val="left" w:pos="4580"/>
+          <w:tab w:val="left" w:pos="5496"/>
+          <w:tab w:val="left" w:pos="6412"/>
+          <w:tab w:val="left" w:pos="7328"/>
+          <w:tab w:val="left" w:pos="8244"/>
+          <w:tab w:val="left" w:pos="9160"/>
+          <w:tab w:val="left" w:pos="10076"/>
+          <w:tab w:val="left" w:pos="10992"/>
+          <w:tab w:val="left" w:pos="11908"/>
+          <w:tab w:val="left" w:pos="12824"/>
+          <w:tab w:val="left" w:pos="13740"/>
+          <w:tab w:val="left" w:pos="14656"/>
+        </w:tabs>
+        <w:spacing w:after="0" w:line="240" w:lineRule="auto"/>
+        <w:jc w:val="left"/>
+        <w:rPr>
+          <w:rFonts w:ascii="Courier New" w:eastAsia="Times New Roman" w:hAnsi="Courier New" w:cs="Courier New"/>
+          <w:sz w:val="20"/>
+          <w:szCs w:val="20"/>
+        </w:rPr>
+      </w:pPr>
+      <w:r>
+        <w:rPr>
+          <w:rFonts w:ascii="Courier New" w:eastAsia="Times New Roman" w:hAnsi="Courier New" w:cs="Courier New"/>
+          <w:sz w:val="20"/>
+          <w:szCs w:val="20"/>
+        </w:rPr>
+        <w:tab/>
+      </w:r>
+      <w:r>
+        <w:rPr>
+          <w:rFonts w:ascii="Courier New" w:eastAsia="Times New Roman" w:hAnsi="Courier New" w:cs="Courier New"/>
+          <w:sz w:val="20"/>
+          <w:szCs w:val="20"/>
+        </w:rPr>
+        <w:tab/>
+        <w:t>"number" :""</w:t>
+      </w:r>
+    </w:p>
+    <w:p>
+      <w:pPr>
+        <w:tabs>
+          <w:tab w:val="left" w:pos="916"/>
+          <w:tab w:val="left" w:pos="1832"/>
+          <w:tab w:val="left" w:pos="2748"/>
+          <w:tab w:val="left" w:pos="3664"/>
+          <w:tab w:val="left" w:pos="4580"/>
+          <w:tab w:val="left" w:pos="5496"/>
+          <w:tab w:val="left" w:pos="6412"/>
+          <w:tab w:val="left" w:pos="7328"/>
+          <w:tab w:val="left" w:pos="8244"/>
+          <w:tab w:val="left" w:pos="9160"/>
+          <w:tab w:val="left" w:pos="10076"/>
+          <w:tab w:val="left" w:pos="10992"/>
+          <w:tab w:val="left" w:pos="11908"/>
+          <w:tab w:val="left" w:pos="12824"/>
+          <w:tab w:val="left" w:pos="13740"/>
+          <w:tab w:val="left" w:pos="14656"/>
+        </w:tabs>
+        <w:spacing w:after="0" w:line="240" w:lineRule="auto"/>
+        <w:jc w:val="left"/>
+        <w:rPr>
+          <w:rFonts w:ascii="Courier New" w:eastAsia="Times New Roman" w:hAnsi="Courier New" w:cs="Courier New"/>
+          <w:sz w:val="20"/>
+          <w:szCs w:val="20"/>
+        </w:rPr>
+      </w:pPr>
+      <w:r>
+        <w:rPr>
+          <w:rFonts w:ascii="Courier New" w:eastAsia="Times New Roman" w:hAnsi="Courier New" w:cs="Courier New"/>
+          <w:sz w:val="20"/>
+          <w:szCs w:val="20"/>
+        </w:rPr>
+        <w:tab/>
+        <w:t>},</w:t>
       </w:r>
     </w:p>
     <w:p>
@@ -2298,131 +2399,29 @@
           <w:tab w:val="left" w:pos="14656"/>
         </w:tabs>
         <w:spacing w:after="0" w:line="240" w:lineRule="auto"/>
-        <w:ind w:left="1832"/>
-        <w:jc w:val="left"/>
-        <w:rPr>
-          <w:rFonts w:ascii="Courier New" w:eastAsia="Times New Roman" w:hAnsi="Courier New" w:cs="Courier New"/>
-          <w:sz w:val="20"/>
-          <w:szCs w:val="20"/>
-        </w:rPr>
-      </w:pPr>
-      <w:r>
-        <w:rPr>
-          <w:rFonts w:ascii="Courier New" w:eastAsia="Times New Roman" w:hAnsi="Courier New" w:cs="Courier New"/>
-          <w:sz w:val="20"/>
-          <w:szCs w:val="20"/>
-        </w:rPr>
-        <w:tab/>
-        <w:t>"from" : "",</w:t>
-      </w:r>
-    </w:p>
-    <w:p>
-      <w:pPr>
-        <w:tabs>
-          <w:tab w:val="left" w:pos="916"/>
-          <w:tab w:val="left" w:pos="1832"/>
-          <w:tab w:val="left" w:pos="2748"/>
-          <w:tab w:val="left" w:pos="3664"/>
-          <w:tab w:val="left" w:pos="4580"/>
-          <w:tab w:val="left" w:pos="5496"/>
-          <w:tab w:val="left" w:pos="6412"/>
-          <w:tab w:val="left" w:pos="7328"/>
-          <w:tab w:val="left" w:pos="8244"/>
-          <w:tab w:val="left" w:pos="9160"/>
-          <w:tab w:val="left" w:pos="10076"/>
-          <w:tab w:val="left" w:pos="10992"/>
-          <w:tab w:val="left" w:pos="11908"/>
-          <w:tab w:val="left" w:pos="12824"/>
-          <w:tab w:val="left" w:pos="13740"/>
-          <w:tab w:val="left" w:pos="14656"/>
-        </w:tabs>
-        <w:spacing w:after="0" w:line="240" w:lineRule="auto"/>
-        <w:ind w:left="1832"/>
-        <w:jc w:val="left"/>
-        <w:rPr>
-          <w:rFonts w:ascii="Courier New" w:eastAsia="Times New Roman" w:hAnsi="Courier New" w:cs="Courier New"/>
-          <w:sz w:val="20"/>
-          <w:szCs w:val="20"/>
-        </w:rPr>
-      </w:pPr>
-      <w:r>
-        <w:rPr>
-          <w:rFonts w:ascii="Courier New" w:eastAsia="Times New Roman" w:hAnsi="Courier New" w:cs="Courier New"/>
-          <w:sz w:val="20"/>
-          <w:szCs w:val="20"/>
-        </w:rPr>
-        <w:tab/>
-        <w:t>"to" :"",</w:t>
-      </w:r>
-    </w:p>
-    <w:p>
-      <w:pPr>
-        <w:tabs>
-          <w:tab w:val="left" w:pos="916"/>
-          <w:tab w:val="left" w:pos="1832"/>
-          <w:tab w:val="left" w:pos="2748"/>
-          <w:tab w:val="left" w:pos="3664"/>
-          <w:tab w:val="left" w:pos="4580"/>
-          <w:tab w:val="left" w:pos="5496"/>
-          <w:tab w:val="left" w:pos="6412"/>
-          <w:tab w:val="left" w:pos="7328"/>
-          <w:tab w:val="left" w:pos="8244"/>
-          <w:tab w:val="left" w:pos="9160"/>
-          <w:tab w:val="left" w:pos="10076"/>
-          <w:tab w:val="left" w:pos="10992"/>
-          <w:tab w:val="left" w:pos="11908"/>
-          <w:tab w:val="left" w:pos="12824"/>
-          <w:tab w:val="left" w:pos="13740"/>
-          <w:tab w:val="left" w:pos="14656"/>
-        </w:tabs>
-        <w:spacing w:after="0" w:line="240" w:lineRule="auto"/>
-        <w:ind w:left="1832"/>
-        <w:jc w:val="left"/>
-        <w:rPr>
-          <w:rFonts w:ascii="Courier New" w:eastAsia="Times New Roman" w:hAnsi="Courier New" w:cs="Courier New"/>
-          <w:sz w:val="20"/>
-          <w:szCs w:val="20"/>
-        </w:rPr>
-      </w:pPr>
-      <w:r>
-        <w:rPr>
-          <w:rFonts w:ascii="Courier New" w:eastAsia="Times New Roman" w:hAnsi="Courier New" w:cs="Courier New"/>
-          <w:sz w:val="20"/>
-          <w:szCs w:val="20"/>
-        </w:rPr>
-        <w:tab/>
-        <w:t>"date" : "",</w:t>
-      </w:r>
-    </w:p>
-    <w:p>
-      <w:pPr>
-        <w:tabs>
-          <w:tab w:val="left" w:pos="916"/>
-          <w:tab w:val="left" w:pos="1832"/>
-          <w:tab w:val="left" w:pos="2748"/>
-          <w:tab w:val="left" w:pos="3664"/>
-          <w:tab w:val="left" w:pos="4580"/>
-          <w:tab w:val="left" w:pos="5496"/>
-          <w:tab w:val="left" w:pos="6412"/>
-          <w:tab w:val="left" w:pos="7328"/>
-          <w:tab w:val="left" w:pos="8244"/>
-          <w:tab w:val="left" w:pos="9160"/>
-          <w:tab w:val="left" w:pos="10076"/>
-          <w:tab w:val="left" w:pos="10992"/>
-          <w:tab w:val="left" w:pos="11908"/>
-          <w:tab w:val="left" w:pos="12824"/>
-          <w:tab w:val="left" w:pos="13740"/>
-          <w:tab w:val="left" w:pos="14656"/>
-        </w:tabs>
-        <w:spacing w:after="0" w:line="240" w:lineRule="auto"/>
-        <w:ind w:left="1832"/>
-        <w:jc w:val="left"/>
-        <w:rPr>
-          <w:rFonts w:ascii="Courier New" w:eastAsia="Times New Roman" w:hAnsi="Courier New" w:cs="Courier New"/>
-          <w:sz w:val="20"/>
-          <w:szCs w:val="20"/>
-        </w:rPr>
-      </w:pPr>
+        <w:jc w:val="left"/>
+        <w:rPr>
+          <w:rFonts w:ascii="Courier New" w:eastAsia="Times New Roman" w:hAnsi="Courier New" w:cs="Courier New"/>
+          <w:sz w:val="20"/>
+          <w:szCs w:val="20"/>
+        </w:rPr>
+      </w:pPr>
+      <w:r>
+        <w:rPr>
+          <w:rFonts w:ascii="Courier New" w:eastAsia="Times New Roman" w:hAnsi="Courier New" w:cs="Courier New"/>
+          <w:sz w:val="20"/>
+          <w:szCs w:val="20"/>
+        </w:rPr>
+        <w:tab/>
+      </w:r>
+      <w:r>
+        <w:rPr>
+          <w:rFonts w:ascii="Courier New" w:eastAsia="Times New Roman" w:hAnsi="Courier New" w:cs="Courier New"/>
+          <w:sz w:val="20"/>
+          <w:szCs w:val="20"/>
+        </w:rPr>
+        <w:tab/>
+      </w:r>
       <w:r>
         <w:rPr>
           <w:rFonts w:ascii="Courier New" w:eastAsia="Times New Roman" w:hAnsi="Courier New" w:cs="Courier New"/>
@@ -2446,45 +2445,6 @@
           <w:szCs w:val="20"/>
         </w:rPr>
         <w:t>time" : "",</w:t>
-      </w:r>
-    </w:p>
-    <w:p>
-      <w:pPr>
-        <w:tabs>
-          <w:tab w:val="left" w:pos="916"/>
-          <w:tab w:val="left" w:pos="1832"/>
-          <w:tab w:val="left" w:pos="2748"/>
-          <w:tab w:val="left" w:pos="3664"/>
-          <w:tab w:val="left" w:pos="4580"/>
-          <w:tab w:val="left" w:pos="5496"/>
-          <w:tab w:val="left" w:pos="6412"/>
-          <w:tab w:val="left" w:pos="7328"/>
-          <w:tab w:val="left" w:pos="8244"/>
-          <w:tab w:val="left" w:pos="9160"/>
-          <w:tab w:val="left" w:pos="10076"/>
-          <w:tab w:val="left" w:pos="10992"/>
-          <w:tab w:val="left" w:pos="11908"/>
-          <w:tab w:val="left" w:pos="12824"/>
-          <w:tab w:val="left" w:pos="13740"/>
-          <w:tab w:val="left" w:pos="14656"/>
-        </w:tabs>
-        <w:spacing w:after="0" w:line="240" w:lineRule="auto"/>
-        <w:ind w:left="1832"/>
-        <w:jc w:val="left"/>
-        <w:rPr>
-          <w:rFonts w:ascii="Courier New" w:eastAsia="Times New Roman" w:hAnsi="Courier New" w:cs="Courier New"/>
-          <w:sz w:val="20"/>
-          <w:szCs w:val="20"/>
-        </w:rPr>
-      </w:pPr>
-      <w:r>
-        <w:rPr>
-          <w:rFonts w:ascii="Courier New" w:eastAsia="Times New Roman" w:hAnsi="Courier New" w:cs="Courier New"/>
-          <w:sz w:val="20"/>
-          <w:szCs w:val="20"/>
-        </w:rPr>
-        <w:tab/>
-        <w:t>"bus type" :"",</w:t>
       </w:r>
     </w:p>
     <w:p>
@@ -2646,7 +2606,15 @@
           <w:sz w:val="20"/>
           <w:szCs w:val="20"/>
         </w:rPr>
-        <w:t>" :"",</w:t>
+        <w:t>" :""</w:t>
+      </w:r>
+      <w:r>
+        <w:rPr>
+          <w:rFonts w:ascii="Courier New" w:eastAsia="Times New Roman" w:hAnsi="Courier New" w:cs="Courier New"/>
+          <w:sz w:val="20"/>
+          <w:szCs w:val="20"/>
+        </w:rPr>
+        <w:t>,</w:t>
       </w:r>
     </w:p>
     <w:p>
@@ -2685,7 +2653,7 @@
           <w:szCs w:val="20"/>
         </w:rPr>
         <w:tab/>
-        <w:t>"travel company" :{</w:t>
+        <w:t>"bus":{</w:t>
       </w:r>
     </w:p>
     <w:p>
@@ -2732,7 +2700,7 @@
           <w:szCs w:val="20"/>
         </w:rPr>
         <w:tab/>
-        <w:t>"company code": "",</w:t>
+        <w:t>"type" :"",</w:t>
       </w:r>
     </w:p>
     <w:p>
@@ -2779,7 +2747,7 @@
           <w:szCs w:val="20"/>
         </w:rPr>
         <w:tab/>
-        <w:t>"company name": ""</w:t>
+        <w:t>"number" :""</w:t>
       </w:r>
     </w:p>
     <w:p>
@@ -3019,123 +2987,6 @@
           <w:szCs w:val="20"/>
         </w:rPr>
         <w:tab/>
-        <w:t>"from" : "",</w:t>
-      </w:r>
-    </w:p>
-    <w:p>
-      <w:pPr>
-        <w:tabs>
-          <w:tab w:val="left" w:pos="916"/>
-          <w:tab w:val="left" w:pos="1832"/>
-          <w:tab w:val="left" w:pos="2748"/>
-          <w:tab w:val="left" w:pos="3664"/>
-          <w:tab w:val="left" w:pos="4580"/>
-          <w:tab w:val="left" w:pos="5496"/>
-          <w:tab w:val="left" w:pos="6412"/>
-          <w:tab w:val="left" w:pos="7328"/>
-          <w:tab w:val="left" w:pos="8244"/>
-          <w:tab w:val="left" w:pos="9160"/>
-          <w:tab w:val="left" w:pos="10076"/>
-          <w:tab w:val="left" w:pos="10992"/>
-          <w:tab w:val="left" w:pos="11908"/>
-          <w:tab w:val="left" w:pos="12824"/>
-          <w:tab w:val="left" w:pos="13740"/>
-          <w:tab w:val="left" w:pos="14656"/>
-        </w:tabs>
-        <w:spacing w:after="0" w:line="240" w:lineRule="auto"/>
-        <w:ind w:left="1832"/>
-        <w:jc w:val="left"/>
-        <w:rPr>
-          <w:rFonts w:ascii="Courier New" w:eastAsia="Times New Roman" w:hAnsi="Courier New" w:cs="Courier New"/>
-          <w:sz w:val="20"/>
-          <w:szCs w:val="20"/>
-        </w:rPr>
-      </w:pPr>
-      <w:r>
-        <w:rPr>
-          <w:rFonts w:ascii="Courier New" w:eastAsia="Times New Roman" w:hAnsi="Courier New" w:cs="Courier New"/>
-          <w:sz w:val="20"/>
-          <w:szCs w:val="20"/>
-        </w:rPr>
-        <w:tab/>
-        <w:t>"to" :"",</w:t>
-      </w:r>
-    </w:p>
-    <w:p>
-      <w:pPr>
-        <w:tabs>
-          <w:tab w:val="left" w:pos="916"/>
-          <w:tab w:val="left" w:pos="1832"/>
-          <w:tab w:val="left" w:pos="2748"/>
-          <w:tab w:val="left" w:pos="3664"/>
-          <w:tab w:val="left" w:pos="4580"/>
-          <w:tab w:val="left" w:pos="5496"/>
-          <w:tab w:val="left" w:pos="6412"/>
-          <w:tab w:val="left" w:pos="7328"/>
-          <w:tab w:val="left" w:pos="8244"/>
-          <w:tab w:val="left" w:pos="9160"/>
-          <w:tab w:val="left" w:pos="10076"/>
-          <w:tab w:val="left" w:pos="10992"/>
-          <w:tab w:val="left" w:pos="11908"/>
-          <w:tab w:val="left" w:pos="12824"/>
-          <w:tab w:val="left" w:pos="13740"/>
-          <w:tab w:val="left" w:pos="14656"/>
-        </w:tabs>
-        <w:spacing w:after="0" w:line="240" w:lineRule="auto"/>
-        <w:ind w:left="1832"/>
-        <w:jc w:val="left"/>
-        <w:rPr>
-          <w:rFonts w:ascii="Courier New" w:eastAsia="Times New Roman" w:hAnsi="Courier New" w:cs="Courier New"/>
-          <w:sz w:val="20"/>
-          <w:szCs w:val="20"/>
-        </w:rPr>
-      </w:pPr>
-      <w:r>
-        <w:rPr>
-          <w:rFonts w:ascii="Courier New" w:eastAsia="Times New Roman" w:hAnsi="Courier New" w:cs="Courier New"/>
-          <w:sz w:val="20"/>
-          <w:szCs w:val="20"/>
-        </w:rPr>
-        <w:tab/>
-        <w:t>"date" : "",</w:t>
-      </w:r>
-    </w:p>
-    <w:p>
-      <w:pPr>
-        <w:tabs>
-          <w:tab w:val="left" w:pos="916"/>
-          <w:tab w:val="left" w:pos="1832"/>
-          <w:tab w:val="left" w:pos="2748"/>
-          <w:tab w:val="left" w:pos="3664"/>
-          <w:tab w:val="left" w:pos="4580"/>
-          <w:tab w:val="left" w:pos="5496"/>
-          <w:tab w:val="left" w:pos="6412"/>
-          <w:tab w:val="left" w:pos="7328"/>
-          <w:tab w:val="left" w:pos="8244"/>
-          <w:tab w:val="left" w:pos="9160"/>
-          <w:tab w:val="left" w:pos="10076"/>
-          <w:tab w:val="left" w:pos="10992"/>
-          <w:tab w:val="left" w:pos="11908"/>
-          <w:tab w:val="left" w:pos="12824"/>
-          <w:tab w:val="left" w:pos="13740"/>
-          <w:tab w:val="left" w:pos="14656"/>
-        </w:tabs>
-        <w:spacing w:after="0" w:line="240" w:lineRule="auto"/>
-        <w:ind w:left="1832"/>
-        <w:jc w:val="left"/>
-        <w:rPr>
-          <w:rFonts w:ascii="Courier New" w:eastAsia="Times New Roman" w:hAnsi="Courier New" w:cs="Courier New"/>
-          <w:sz w:val="20"/>
-          <w:szCs w:val="20"/>
-        </w:rPr>
-      </w:pPr>
-      <w:r>
-        <w:rPr>
-          <w:rFonts w:ascii="Courier New" w:eastAsia="Times New Roman" w:hAnsi="Courier New" w:cs="Courier New"/>
-          <w:sz w:val="20"/>
-          <w:szCs w:val="20"/>
-        </w:rPr>
-        <w:tab/>
       </w:r>
       <w:r>
         <w:rPr>
@@ -3152,45 +3003,6 @@
           <w:szCs w:val="20"/>
         </w:rPr>
         <w:t>time" : "",</w:t>
-      </w:r>
-    </w:p>
-    <w:p>
-      <w:pPr>
-        <w:tabs>
-          <w:tab w:val="left" w:pos="916"/>
-          <w:tab w:val="left" w:pos="1832"/>
-          <w:tab w:val="left" w:pos="2748"/>
-          <w:tab w:val="left" w:pos="3664"/>
-          <w:tab w:val="left" w:pos="4580"/>
-          <w:tab w:val="left" w:pos="5496"/>
-          <w:tab w:val="left" w:pos="6412"/>
-          <w:tab w:val="left" w:pos="7328"/>
-          <w:tab w:val="left" w:pos="8244"/>
-          <w:tab w:val="left" w:pos="9160"/>
-          <w:tab w:val="left" w:pos="10076"/>
-          <w:tab w:val="left" w:pos="10992"/>
-          <w:tab w:val="left" w:pos="11908"/>
-          <w:tab w:val="left" w:pos="12824"/>
-          <w:tab w:val="left" w:pos="13740"/>
-          <w:tab w:val="left" w:pos="14656"/>
-        </w:tabs>
-        <w:spacing w:after="0" w:line="240" w:lineRule="auto"/>
-        <w:ind w:left="1832"/>
-        <w:jc w:val="left"/>
-        <w:rPr>
-          <w:rFonts w:ascii="Courier New" w:eastAsia="Times New Roman" w:hAnsi="Courier New" w:cs="Courier New"/>
-          <w:sz w:val="20"/>
-          <w:szCs w:val="20"/>
-        </w:rPr>
-      </w:pPr>
-      <w:r>
-        <w:rPr>
-          <w:rFonts w:ascii="Courier New" w:eastAsia="Times New Roman" w:hAnsi="Courier New" w:cs="Courier New"/>
-          <w:sz w:val="20"/>
-          <w:szCs w:val="20"/>
-        </w:rPr>
-        <w:tab/>
-        <w:t>"bus type" :"",</w:t>
       </w:r>
     </w:p>
     <w:p>
@@ -3352,7 +3164,15 @@
           <w:sz w:val="20"/>
           <w:szCs w:val="20"/>
         </w:rPr>
-        <w:t>" :"",</w:t>
+        <w:t>" :""</w:t>
+      </w:r>
+      <w:r>
+        <w:rPr>
+          <w:rFonts w:ascii="Courier New" w:eastAsia="Times New Roman" w:hAnsi="Courier New" w:cs="Courier New"/>
+          <w:sz w:val="20"/>
+          <w:szCs w:val="20"/>
+        </w:rPr>
+        <w:t>,</w:t>
       </w:r>
     </w:p>
     <w:p>
@@ -3391,7 +3211,7 @@
           <w:szCs w:val="20"/>
         </w:rPr>
         <w:tab/>
-        <w:t>"travel company" :{</w:t>
+        <w:t>"bus":{</w:t>
       </w:r>
     </w:p>
     <w:p>
@@ -3438,7 +3258,7 @@
           <w:szCs w:val="20"/>
         </w:rPr>
         <w:tab/>
-        <w:t>"company code": "",</w:t>
+        <w:t>"type" :"",</w:t>
       </w:r>
     </w:p>
     <w:p>
@@ -3485,7 +3305,7 @@
           <w:szCs w:val="20"/>
         </w:rPr>
         <w:tab/>
-        <w:t>"company name": ""</w:t>
+        <w:t>"number" :""</w:t>
       </w:r>
     </w:p>
     <w:p>
@@ -3804,2052 +3624,6 @@
           <w:szCs w:val="20"/>
         </w:rPr>
       </w:pPr>
-    </w:p>
-    <w:p>
-      <w:pPr>
-        <w:tabs>
-          <w:tab w:val="left" w:pos="916"/>
-          <w:tab w:val="left" w:pos="1832"/>
-          <w:tab w:val="left" w:pos="2748"/>
-          <w:tab w:val="left" w:pos="3664"/>
-          <w:tab w:val="left" w:pos="4580"/>
-          <w:tab w:val="left" w:pos="5496"/>
-          <w:tab w:val="left" w:pos="6412"/>
-          <w:tab w:val="left" w:pos="7328"/>
-          <w:tab w:val="left" w:pos="8244"/>
-          <w:tab w:val="left" w:pos="9160"/>
-          <w:tab w:val="left" w:pos="10076"/>
-          <w:tab w:val="left" w:pos="10992"/>
-          <w:tab w:val="left" w:pos="11908"/>
-          <w:tab w:val="left" w:pos="12824"/>
-          <w:tab w:val="left" w:pos="13740"/>
-          <w:tab w:val="left" w:pos="14656"/>
-        </w:tabs>
-        <w:spacing w:after="0" w:line="240" w:lineRule="auto"/>
-        <w:jc w:val="left"/>
-        <w:rPr>
-          <w:rFonts w:ascii="Courier New" w:eastAsia="Times New Roman" w:hAnsi="Courier New" w:cs="Courier New"/>
-          <w:sz w:val="20"/>
-          <w:szCs w:val="20"/>
-        </w:rPr>
-      </w:pPr>
-    </w:p>
-    <w:p>
-      <w:pPr>
-        <w:tabs>
-          <w:tab w:val="left" w:pos="916"/>
-          <w:tab w:val="left" w:pos="1832"/>
-          <w:tab w:val="left" w:pos="2748"/>
-          <w:tab w:val="left" w:pos="3664"/>
-          <w:tab w:val="left" w:pos="4580"/>
-          <w:tab w:val="left" w:pos="5496"/>
-          <w:tab w:val="left" w:pos="6412"/>
-          <w:tab w:val="left" w:pos="7328"/>
-          <w:tab w:val="left" w:pos="8244"/>
-          <w:tab w:val="left" w:pos="9160"/>
-          <w:tab w:val="left" w:pos="10076"/>
-          <w:tab w:val="left" w:pos="10992"/>
-          <w:tab w:val="left" w:pos="11908"/>
-          <w:tab w:val="left" w:pos="12824"/>
-          <w:tab w:val="left" w:pos="13740"/>
-          <w:tab w:val="left" w:pos="14656"/>
-        </w:tabs>
-        <w:spacing w:after="0" w:line="240" w:lineRule="auto"/>
-        <w:jc w:val="left"/>
-        <w:rPr>
-          <w:rFonts w:ascii="Courier New" w:eastAsia="Times New Roman" w:hAnsi="Courier New" w:cs="Courier New"/>
-          <w:sz w:val="20"/>
-          <w:szCs w:val="20"/>
-        </w:rPr>
-      </w:pPr>
-    </w:p>
-    <w:p>
-      <w:pPr>
-        <w:tabs>
-          <w:tab w:val="left" w:pos="916"/>
-          <w:tab w:val="left" w:pos="1832"/>
-          <w:tab w:val="left" w:pos="2748"/>
-          <w:tab w:val="left" w:pos="3664"/>
-          <w:tab w:val="left" w:pos="4580"/>
-          <w:tab w:val="left" w:pos="5496"/>
-          <w:tab w:val="left" w:pos="6412"/>
-          <w:tab w:val="left" w:pos="7328"/>
-          <w:tab w:val="left" w:pos="8244"/>
-          <w:tab w:val="left" w:pos="9160"/>
-          <w:tab w:val="left" w:pos="10076"/>
-          <w:tab w:val="left" w:pos="10992"/>
-          <w:tab w:val="left" w:pos="11908"/>
-          <w:tab w:val="left" w:pos="12824"/>
-          <w:tab w:val="left" w:pos="13740"/>
-          <w:tab w:val="left" w:pos="14656"/>
-        </w:tabs>
-        <w:spacing w:after="0" w:line="240" w:lineRule="auto"/>
-        <w:jc w:val="left"/>
-        <w:rPr>
-          <w:rFonts w:ascii="Courier New" w:eastAsia="Times New Roman" w:hAnsi="Courier New" w:cs="Courier New"/>
-          <w:sz w:val="20"/>
-          <w:szCs w:val="20"/>
-        </w:rPr>
-      </w:pPr>
-    </w:p>
-    <w:p>
-      <w:pPr>
-        <w:tabs>
-          <w:tab w:val="left" w:pos="916"/>
-          <w:tab w:val="left" w:pos="1832"/>
-          <w:tab w:val="left" w:pos="2748"/>
-          <w:tab w:val="left" w:pos="3664"/>
-          <w:tab w:val="left" w:pos="4580"/>
-          <w:tab w:val="left" w:pos="5496"/>
-          <w:tab w:val="left" w:pos="6412"/>
-          <w:tab w:val="left" w:pos="7328"/>
-          <w:tab w:val="left" w:pos="8244"/>
-          <w:tab w:val="left" w:pos="9160"/>
-          <w:tab w:val="left" w:pos="10076"/>
-          <w:tab w:val="left" w:pos="10992"/>
-          <w:tab w:val="left" w:pos="11908"/>
-          <w:tab w:val="left" w:pos="12824"/>
-          <w:tab w:val="left" w:pos="13740"/>
-          <w:tab w:val="left" w:pos="14656"/>
-        </w:tabs>
-        <w:spacing w:after="0" w:line="240" w:lineRule="auto"/>
-        <w:jc w:val="left"/>
-        <w:rPr>
-          <w:rFonts w:ascii="Courier New" w:eastAsia="Times New Roman" w:hAnsi="Courier New" w:cs="Courier New"/>
-          <w:sz w:val="20"/>
-          <w:szCs w:val="20"/>
-        </w:rPr>
-      </w:pPr>
-    </w:p>
-    <w:p>
-      <w:pPr>
-        <w:tabs>
-          <w:tab w:val="left" w:pos="916"/>
-          <w:tab w:val="left" w:pos="1832"/>
-          <w:tab w:val="left" w:pos="2748"/>
-          <w:tab w:val="left" w:pos="3664"/>
-          <w:tab w:val="left" w:pos="4580"/>
-          <w:tab w:val="left" w:pos="5496"/>
-          <w:tab w:val="left" w:pos="6412"/>
-          <w:tab w:val="left" w:pos="7328"/>
-          <w:tab w:val="left" w:pos="8244"/>
-          <w:tab w:val="left" w:pos="9160"/>
-          <w:tab w:val="left" w:pos="10076"/>
-          <w:tab w:val="left" w:pos="10992"/>
-          <w:tab w:val="left" w:pos="11908"/>
-          <w:tab w:val="left" w:pos="12824"/>
-          <w:tab w:val="left" w:pos="13740"/>
-          <w:tab w:val="left" w:pos="14656"/>
-        </w:tabs>
-        <w:spacing w:after="0" w:line="240" w:lineRule="auto"/>
-        <w:jc w:val="left"/>
-        <w:rPr>
-          <w:rFonts w:ascii="Courier New" w:eastAsia="Times New Roman" w:hAnsi="Courier New" w:cs="Courier New"/>
-          <w:sz w:val="20"/>
-          <w:szCs w:val="20"/>
-        </w:rPr>
-      </w:pPr>
-    </w:p>
-    <w:p>
-      <w:pPr>
-        <w:tabs>
-          <w:tab w:val="left" w:pos="916"/>
-          <w:tab w:val="left" w:pos="1832"/>
-          <w:tab w:val="left" w:pos="2748"/>
-          <w:tab w:val="left" w:pos="3664"/>
-          <w:tab w:val="left" w:pos="4580"/>
-          <w:tab w:val="left" w:pos="5496"/>
-          <w:tab w:val="left" w:pos="6412"/>
-          <w:tab w:val="left" w:pos="7328"/>
-          <w:tab w:val="left" w:pos="8244"/>
-          <w:tab w:val="left" w:pos="9160"/>
-          <w:tab w:val="left" w:pos="10076"/>
-          <w:tab w:val="left" w:pos="10992"/>
-          <w:tab w:val="left" w:pos="11908"/>
-          <w:tab w:val="left" w:pos="12824"/>
-          <w:tab w:val="left" w:pos="13740"/>
-          <w:tab w:val="left" w:pos="14656"/>
-        </w:tabs>
-        <w:spacing w:after="0" w:line="240" w:lineRule="auto"/>
-        <w:jc w:val="left"/>
-        <w:rPr>
-          <w:rFonts w:ascii="Courier New" w:eastAsia="Times New Roman" w:hAnsi="Courier New" w:cs="Courier New"/>
-          <w:sz w:val="20"/>
-          <w:szCs w:val="20"/>
-        </w:rPr>
-      </w:pPr>
-    </w:p>
-    <w:p>
-      <w:pPr>
-        <w:tabs>
-          <w:tab w:val="left" w:pos="916"/>
-          <w:tab w:val="left" w:pos="1832"/>
-          <w:tab w:val="left" w:pos="2748"/>
-          <w:tab w:val="left" w:pos="3664"/>
-          <w:tab w:val="left" w:pos="4580"/>
-          <w:tab w:val="left" w:pos="5496"/>
-          <w:tab w:val="left" w:pos="6412"/>
-          <w:tab w:val="left" w:pos="7328"/>
-          <w:tab w:val="left" w:pos="8244"/>
-          <w:tab w:val="left" w:pos="9160"/>
-          <w:tab w:val="left" w:pos="10076"/>
-          <w:tab w:val="left" w:pos="10992"/>
-          <w:tab w:val="left" w:pos="11908"/>
-          <w:tab w:val="left" w:pos="12824"/>
-          <w:tab w:val="left" w:pos="13740"/>
-          <w:tab w:val="left" w:pos="14656"/>
-        </w:tabs>
-        <w:spacing w:after="0" w:line="240" w:lineRule="auto"/>
-        <w:jc w:val="left"/>
-        <w:rPr>
-          <w:rFonts w:ascii="Courier New" w:eastAsia="Times New Roman" w:hAnsi="Courier New" w:cs="Courier New"/>
-          <w:sz w:val="20"/>
-          <w:szCs w:val="20"/>
-        </w:rPr>
-      </w:pPr>
-    </w:p>
-    <w:p>
-      <w:pPr>
-        <w:tabs>
-          <w:tab w:val="left" w:pos="916"/>
-          <w:tab w:val="left" w:pos="1832"/>
-          <w:tab w:val="left" w:pos="2748"/>
-          <w:tab w:val="left" w:pos="3664"/>
-          <w:tab w:val="left" w:pos="4580"/>
-          <w:tab w:val="left" w:pos="5496"/>
-          <w:tab w:val="left" w:pos="6412"/>
-          <w:tab w:val="left" w:pos="7328"/>
-          <w:tab w:val="left" w:pos="8244"/>
-          <w:tab w:val="left" w:pos="9160"/>
-          <w:tab w:val="left" w:pos="10076"/>
-          <w:tab w:val="left" w:pos="10992"/>
-          <w:tab w:val="left" w:pos="11908"/>
-          <w:tab w:val="left" w:pos="12824"/>
-          <w:tab w:val="left" w:pos="13740"/>
-          <w:tab w:val="left" w:pos="14656"/>
-        </w:tabs>
-        <w:spacing w:after="0" w:line="240" w:lineRule="auto"/>
-        <w:jc w:val="left"/>
-        <w:rPr>
-          <w:rFonts w:ascii="Courier New" w:eastAsia="Times New Roman" w:hAnsi="Courier New" w:cs="Courier New"/>
-          <w:sz w:val="20"/>
-          <w:szCs w:val="20"/>
-        </w:rPr>
-      </w:pPr>
-    </w:p>
-    <w:p>
-      <w:pPr>
-        <w:pStyle w:val="ListParagraph"/>
-        <w:numPr>
-          <w:ilvl w:val="0"/>
-          <w:numId w:val="3"/>
-        </w:numPr>
-        <w:bidi/>
-        <w:jc w:val="left"/>
-        <w:rPr>
-          <w:rFonts w:ascii="Bahij Nazanin" w:hAnsi="Bahij Nazanin" w:cs="Bahij Nazanin"/>
-          <w:b/>
-          <w:bCs/>
-          <w:rtl/>
-          <w:lang w:bidi="fa-IR"/>
-        </w:rPr>
-      </w:pPr>
-      <w:r>
-        <w:rPr>
-          <w:rFonts w:ascii="Bahij Nazanin" w:hAnsi="Bahij Nazanin" w:cs="Bahij Nazanin"/>
-          <w:b/>
-          <w:bCs/>
-          <w:rtl/>
-          <w:lang w:bidi="fa-IR"/>
-        </w:rPr>
-        <w:t>جستجو بر اساس شماره شرکت مسافربریی و بازه زمانی سفر :</w:t>
-      </w:r>
-    </w:p>
-    <w:p/>
-    <w:p>
-      <w:pPr>
-        <w:tabs>
-          <w:tab w:val="left" w:pos="916"/>
-          <w:tab w:val="left" w:pos="1832"/>
-          <w:tab w:val="left" w:pos="2748"/>
-          <w:tab w:val="left" w:pos="3664"/>
-          <w:tab w:val="left" w:pos="4580"/>
-          <w:tab w:val="left" w:pos="5496"/>
-          <w:tab w:val="left" w:pos="6412"/>
-          <w:tab w:val="left" w:pos="7328"/>
-          <w:tab w:val="left" w:pos="8244"/>
-          <w:tab w:val="left" w:pos="9160"/>
-          <w:tab w:val="left" w:pos="10076"/>
-          <w:tab w:val="left" w:pos="10992"/>
-          <w:tab w:val="left" w:pos="11908"/>
-          <w:tab w:val="left" w:pos="12824"/>
-          <w:tab w:val="left" w:pos="13740"/>
-          <w:tab w:val="left" w:pos="14656"/>
-        </w:tabs>
-        <w:spacing w:after="0" w:line="240" w:lineRule="auto"/>
-        <w:jc w:val="left"/>
-        <w:rPr>
-          <w:rFonts w:ascii="Courier New" w:eastAsia="Times New Roman" w:hAnsi="Courier New" w:cs="Courier New"/>
-          <w:sz w:val="20"/>
-          <w:szCs w:val="20"/>
-        </w:rPr>
-      </w:pPr>
-      <w:r>
-        <w:rPr>
-          <w:rFonts w:ascii="Courier New" w:eastAsia="Times New Roman" w:hAnsi="Courier New" w:cs="Courier New"/>
-          <w:sz w:val="20"/>
-          <w:szCs w:val="20"/>
-        </w:rPr>
-        <w:t>{</w:t>
-      </w:r>
-    </w:p>
-    <w:p>
-      <w:pPr>
-        <w:tabs>
-          <w:tab w:val="left" w:pos="916"/>
-          <w:tab w:val="left" w:pos="1832"/>
-          <w:tab w:val="left" w:pos="2748"/>
-          <w:tab w:val="left" w:pos="3664"/>
-          <w:tab w:val="left" w:pos="4580"/>
-          <w:tab w:val="left" w:pos="5496"/>
-          <w:tab w:val="left" w:pos="6412"/>
-          <w:tab w:val="left" w:pos="7328"/>
-          <w:tab w:val="left" w:pos="8244"/>
-          <w:tab w:val="left" w:pos="9160"/>
-          <w:tab w:val="left" w:pos="10076"/>
-          <w:tab w:val="left" w:pos="10992"/>
-          <w:tab w:val="left" w:pos="11908"/>
-          <w:tab w:val="left" w:pos="12824"/>
-          <w:tab w:val="left" w:pos="13740"/>
-          <w:tab w:val="left" w:pos="14656"/>
-        </w:tabs>
-        <w:spacing w:after="0" w:line="240" w:lineRule="auto"/>
-        <w:jc w:val="left"/>
-        <w:rPr>
-          <w:rFonts w:ascii="Courier New" w:eastAsia="Times New Roman" w:hAnsi="Courier New" w:cs="Courier New"/>
-          <w:sz w:val="20"/>
-          <w:szCs w:val="20"/>
-        </w:rPr>
-      </w:pPr>
-      <w:r>
-        <w:rPr>
-          <w:rFonts w:ascii="Courier New" w:eastAsia="Times New Roman" w:hAnsi="Courier New" w:cs="Courier New"/>
-          <w:sz w:val="20"/>
-          <w:szCs w:val="20"/>
-        </w:rPr>
-        <w:tab/>
-        <w:t>"</w:t>
-      </w:r>
-      <w:r>
-        <w:rPr>
-          <w:rFonts w:ascii="Courier New" w:eastAsia="Times New Roman" w:hAnsi="Courier New" w:cs="Courier New"/>
-          <w:sz w:val="20"/>
-          <w:szCs w:val="20"/>
-        </w:rPr>
-        <w:t>month</w:t>
-      </w:r>
-      <w:r>
-        <w:rPr>
-          <w:rFonts w:ascii="Courier New" w:eastAsia="Times New Roman" w:hAnsi="Courier New" w:cs="Courier New"/>
-          <w:sz w:val="20"/>
-          <w:szCs w:val="20"/>
-        </w:rPr>
-        <w:t>":"",</w:t>
-      </w:r>
-    </w:p>
-    <w:p>
-      <w:pPr>
-        <w:tabs>
-          <w:tab w:val="left" w:pos="916"/>
-          <w:tab w:val="left" w:pos="1832"/>
-          <w:tab w:val="left" w:pos="2748"/>
-          <w:tab w:val="left" w:pos="3664"/>
-          <w:tab w:val="left" w:pos="4580"/>
-          <w:tab w:val="left" w:pos="5496"/>
-          <w:tab w:val="left" w:pos="6412"/>
-          <w:tab w:val="left" w:pos="7328"/>
-          <w:tab w:val="left" w:pos="8244"/>
-          <w:tab w:val="left" w:pos="9160"/>
-          <w:tab w:val="left" w:pos="10076"/>
-          <w:tab w:val="left" w:pos="10992"/>
-          <w:tab w:val="left" w:pos="11908"/>
-          <w:tab w:val="left" w:pos="12824"/>
-          <w:tab w:val="left" w:pos="13740"/>
-          <w:tab w:val="left" w:pos="14656"/>
-        </w:tabs>
-        <w:spacing w:after="0" w:line="240" w:lineRule="auto"/>
-        <w:jc w:val="left"/>
-        <w:rPr>
-          <w:rFonts w:ascii="Courier New" w:eastAsia="Times New Roman" w:hAnsi="Courier New" w:cs="Courier New"/>
-          <w:sz w:val="20"/>
-          <w:szCs w:val="20"/>
-        </w:rPr>
-      </w:pPr>
-      <w:r>
-        <w:rPr>
-          <w:rFonts w:ascii="Courier New" w:eastAsia="Times New Roman" w:hAnsi="Courier New" w:cs="Courier New"/>
-          <w:sz w:val="20"/>
-          <w:szCs w:val="20"/>
-        </w:rPr>
-        <w:tab/>
-        <w:t>"year":"",</w:t>
-      </w:r>
-    </w:p>
-    <w:p>
-      <w:pPr>
-        <w:tabs>
-          <w:tab w:val="left" w:pos="916"/>
-          <w:tab w:val="left" w:pos="1832"/>
-          <w:tab w:val="left" w:pos="2748"/>
-          <w:tab w:val="left" w:pos="3664"/>
-          <w:tab w:val="left" w:pos="4580"/>
-          <w:tab w:val="left" w:pos="5496"/>
-          <w:tab w:val="left" w:pos="6412"/>
-          <w:tab w:val="left" w:pos="7328"/>
-          <w:tab w:val="left" w:pos="8244"/>
-          <w:tab w:val="left" w:pos="9160"/>
-          <w:tab w:val="left" w:pos="10076"/>
-          <w:tab w:val="left" w:pos="10992"/>
-          <w:tab w:val="left" w:pos="11908"/>
-          <w:tab w:val="left" w:pos="12824"/>
-          <w:tab w:val="left" w:pos="13740"/>
-          <w:tab w:val="left" w:pos="14656"/>
-        </w:tabs>
-        <w:spacing w:after="0" w:line="240" w:lineRule="auto"/>
-        <w:jc w:val="left"/>
-        <w:rPr>
-          <w:rFonts w:ascii="Courier New" w:eastAsia="Times New Roman" w:hAnsi="Courier New" w:cs="Courier New"/>
-          <w:sz w:val="20"/>
-          <w:szCs w:val="20"/>
-        </w:rPr>
-      </w:pPr>
-      <w:r>
-        <w:rPr>
-          <w:rFonts w:ascii="Courier New" w:eastAsia="Times New Roman" w:hAnsi="Courier New" w:cs="Courier New"/>
-          <w:sz w:val="20"/>
-          <w:szCs w:val="20"/>
-        </w:rPr>
-        <w:tab/>
-        <w:t>"company" :{</w:t>
-      </w:r>
-    </w:p>
-    <w:p>
-      <w:pPr>
-        <w:tabs>
-          <w:tab w:val="left" w:pos="916"/>
-          <w:tab w:val="left" w:pos="1832"/>
-          <w:tab w:val="left" w:pos="2748"/>
-          <w:tab w:val="left" w:pos="3664"/>
-          <w:tab w:val="left" w:pos="4580"/>
-          <w:tab w:val="left" w:pos="5496"/>
-          <w:tab w:val="left" w:pos="6412"/>
-          <w:tab w:val="left" w:pos="7328"/>
-          <w:tab w:val="left" w:pos="8244"/>
-          <w:tab w:val="left" w:pos="9160"/>
-          <w:tab w:val="left" w:pos="10076"/>
-          <w:tab w:val="left" w:pos="10992"/>
-          <w:tab w:val="left" w:pos="11908"/>
-          <w:tab w:val="left" w:pos="12824"/>
-          <w:tab w:val="left" w:pos="13740"/>
-          <w:tab w:val="left" w:pos="14656"/>
-        </w:tabs>
-        <w:spacing w:after="0" w:line="240" w:lineRule="auto"/>
-        <w:jc w:val="left"/>
-        <w:rPr>
-          <w:rFonts w:ascii="Courier New" w:eastAsia="Times New Roman" w:hAnsi="Courier New" w:cs="Courier New"/>
-          <w:sz w:val="20"/>
-          <w:szCs w:val="20"/>
-        </w:rPr>
-      </w:pPr>
-      <w:r>
-        <w:rPr>
-          <w:rFonts w:ascii="Courier New" w:eastAsia="Times New Roman" w:hAnsi="Courier New" w:cs="Courier New"/>
-          <w:sz w:val="20"/>
-          <w:szCs w:val="20"/>
-        </w:rPr>
-        <w:tab/>
-      </w:r>
-      <w:r>
-        <w:rPr>
-          <w:rFonts w:ascii="Courier New" w:eastAsia="Times New Roman" w:hAnsi="Courier New" w:cs="Courier New"/>
-          <w:sz w:val="20"/>
-          <w:szCs w:val="20"/>
-        </w:rPr>
-        <w:tab/>
-        <w:t>"company code": "",</w:t>
-      </w:r>
-    </w:p>
-    <w:p>
-      <w:pPr>
-        <w:tabs>
-          <w:tab w:val="left" w:pos="916"/>
-          <w:tab w:val="left" w:pos="1832"/>
-          <w:tab w:val="left" w:pos="2748"/>
-          <w:tab w:val="left" w:pos="3664"/>
-          <w:tab w:val="left" w:pos="4580"/>
-          <w:tab w:val="left" w:pos="5496"/>
-          <w:tab w:val="left" w:pos="6412"/>
-          <w:tab w:val="left" w:pos="7328"/>
-          <w:tab w:val="left" w:pos="8244"/>
-          <w:tab w:val="left" w:pos="9160"/>
-          <w:tab w:val="left" w:pos="10076"/>
-          <w:tab w:val="left" w:pos="10992"/>
-          <w:tab w:val="left" w:pos="11908"/>
-          <w:tab w:val="left" w:pos="12824"/>
-          <w:tab w:val="left" w:pos="13740"/>
-          <w:tab w:val="left" w:pos="14656"/>
-        </w:tabs>
-        <w:spacing w:after="0" w:line="240" w:lineRule="auto"/>
-        <w:jc w:val="left"/>
-        <w:rPr>
-          <w:rFonts w:ascii="Courier New" w:eastAsia="Times New Roman" w:hAnsi="Courier New" w:cs="Courier New"/>
-          <w:sz w:val="20"/>
-          <w:szCs w:val="20"/>
-        </w:rPr>
-      </w:pPr>
-      <w:r>
-        <w:rPr>
-          <w:rFonts w:ascii="Courier New" w:eastAsia="Times New Roman" w:hAnsi="Courier New" w:cs="Courier New"/>
-          <w:sz w:val="20"/>
-          <w:szCs w:val="20"/>
-        </w:rPr>
-        <w:tab/>
-      </w:r>
-      <w:r>
-        <w:rPr>
-          <w:rFonts w:ascii="Courier New" w:eastAsia="Times New Roman" w:hAnsi="Courier New" w:cs="Courier New"/>
-          <w:sz w:val="20"/>
-          <w:szCs w:val="20"/>
-        </w:rPr>
-        <w:tab/>
-        <w:t>"company name": ""</w:t>
-      </w:r>
-    </w:p>
-    <w:p>
-      <w:pPr>
-        <w:tabs>
-          <w:tab w:val="left" w:pos="916"/>
-          <w:tab w:val="left" w:pos="1832"/>
-          <w:tab w:val="left" w:pos="2748"/>
-          <w:tab w:val="left" w:pos="3664"/>
-          <w:tab w:val="left" w:pos="4580"/>
-          <w:tab w:val="left" w:pos="5496"/>
-          <w:tab w:val="left" w:pos="6412"/>
-          <w:tab w:val="left" w:pos="7328"/>
-          <w:tab w:val="left" w:pos="8244"/>
-          <w:tab w:val="left" w:pos="9160"/>
-          <w:tab w:val="left" w:pos="10076"/>
-          <w:tab w:val="left" w:pos="10992"/>
-          <w:tab w:val="left" w:pos="11908"/>
-          <w:tab w:val="left" w:pos="12824"/>
-          <w:tab w:val="left" w:pos="13740"/>
-          <w:tab w:val="left" w:pos="14656"/>
-        </w:tabs>
-        <w:spacing w:after="0" w:line="240" w:lineRule="auto"/>
-        <w:jc w:val="left"/>
-        <w:rPr>
-          <w:rFonts w:ascii="Courier New" w:eastAsia="Times New Roman" w:hAnsi="Courier New" w:cs="Courier New"/>
-          <w:sz w:val="20"/>
-          <w:szCs w:val="20"/>
-        </w:rPr>
-      </w:pPr>
-      <w:r>
-        <w:rPr>
-          <w:rFonts w:ascii="Courier New" w:eastAsia="Times New Roman" w:hAnsi="Courier New" w:cs="Courier New"/>
-          <w:sz w:val="20"/>
-          <w:szCs w:val="20"/>
-        </w:rPr>
-        <w:tab/>
-        <w:t>},</w:t>
-      </w:r>
-    </w:p>
-    <w:p>
-      <w:pPr>
-        <w:pStyle w:val="HTMLPreformatted"/>
-      </w:pPr>
-      <w:r>
-        <w:tab/>
-        <w:t>"</w:t>
-      </w:r>
-      <w:r>
-        <w:rPr>
-          <w:lang w:bidi="fa-IR"/>
-        </w:rPr>
-        <w:t>travles</w:t>
-      </w:r>
-      <w:r>
-        <w:t>": [</w:t>
-      </w:r>
-    </w:p>
-    <w:p>
-      <w:pPr>
-        <w:tabs>
-          <w:tab w:val="left" w:pos="916"/>
-          <w:tab w:val="left" w:pos="1832"/>
-          <w:tab w:val="left" w:pos="2748"/>
-          <w:tab w:val="left" w:pos="3664"/>
-          <w:tab w:val="left" w:pos="4580"/>
-          <w:tab w:val="left" w:pos="5496"/>
-          <w:tab w:val="left" w:pos="6412"/>
-          <w:tab w:val="left" w:pos="7328"/>
-          <w:tab w:val="left" w:pos="8244"/>
-          <w:tab w:val="left" w:pos="9160"/>
-          <w:tab w:val="left" w:pos="10076"/>
-          <w:tab w:val="left" w:pos="10992"/>
-          <w:tab w:val="left" w:pos="11908"/>
-          <w:tab w:val="left" w:pos="12824"/>
-          <w:tab w:val="left" w:pos="13740"/>
-          <w:tab w:val="left" w:pos="14656"/>
-        </w:tabs>
-        <w:spacing w:after="0" w:line="240" w:lineRule="auto"/>
-        <w:ind w:left="1832"/>
-        <w:jc w:val="left"/>
-        <w:rPr>
-          <w:rFonts w:ascii="Courier New" w:eastAsia="Times New Roman" w:hAnsi="Courier New" w:cs="Courier New"/>
-          <w:sz w:val="20"/>
-          <w:szCs w:val="20"/>
-        </w:rPr>
-      </w:pPr>
-      <w:r>
-        <w:rPr>
-          <w:rFonts w:ascii="Courier New" w:eastAsia="Times New Roman" w:hAnsi="Courier New" w:cs="Courier New"/>
-          <w:sz w:val="20"/>
-          <w:szCs w:val="20"/>
-        </w:rPr>
-        <w:t>{</w:t>
-      </w:r>
-    </w:p>
-    <w:p>
-      <w:pPr>
-        <w:tabs>
-          <w:tab w:val="left" w:pos="916"/>
-          <w:tab w:val="left" w:pos="1832"/>
-          <w:tab w:val="left" w:pos="2748"/>
-          <w:tab w:val="left" w:pos="3664"/>
-          <w:tab w:val="left" w:pos="4580"/>
-          <w:tab w:val="left" w:pos="5496"/>
-          <w:tab w:val="left" w:pos="6412"/>
-          <w:tab w:val="left" w:pos="7328"/>
-          <w:tab w:val="left" w:pos="8244"/>
-          <w:tab w:val="left" w:pos="9160"/>
-          <w:tab w:val="left" w:pos="10076"/>
-          <w:tab w:val="left" w:pos="10992"/>
-          <w:tab w:val="left" w:pos="11908"/>
-          <w:tab w:val="left" w:pos="12824"/>
-          <w:tab w:val="left" w:pos="13740"/>
-          <w:tab w:val="left" w:pos="14656"/>
-        </w:tabs>
-        <w:spacing w:after="0" w:line="240" w:lineRule="auto"/>
-        <w:ind w:left="1832"/>
-        <w:jc w:val="left"/>
-        <w:rPr>
-          <w:rFonts w:ascii="Courier New" w:eastAsia="Times New Roman" w:hAnsi="Courier New" w:cs="Courier New"/>
-          <w:sz w:val="20"/>
-          <w:szCs w:val="20"/>
-        </w:rPr>
-      </w:pPr>
-      <w:r>
-        <w:rPr>
-          <w:rFonts w:ascii="Courier New" w:eastAsia="Times New Roman" w:hAnsi="Courier New" w:cs="Courier New"/>
-          <w:sz w:val="20"/>
-          <w:szCs w:val="20"/>
-        </w:rPr>
-        <w:tab/>
-        <w:t>"_id" : "",</w:t>
-      </w:r>
-    </w:p>
-    <w:p>
-      <w:pPr>
-        <w:tabs>
-          <w:tab w:val="left" w:pos="916"/>
-          <w:tab w:val="left" w:pos="1832"/>
-          <w:tab w:val="left" w:pos="2748"/>
-          <w:tab w:val="left" w:pos="3664"/>
-          <w:tab w:val="left" w:pos="4580"/>
-          <w:tab w:val="left" w:pos="5496"/>
-          <w:tab w:val="left" w:pos="6412"/>
-          <w:tab w:val="left" w:pos="7328"/>
-          <w:tab w:val="left" w:pos="8244"/>
-          <w:tab w:val="left" w:pos="9160"/>
-          <w:tab w:val="left" w:pos="10076"/>
-          <w:tab w:val="left" w:pos="10992"/>
-          <w:tab w:val="left" w:pos="11908"/>
-          <w:tab w:val="left" w:pos="12824"/>
-          <w:tab w:val="left" w:pos="13740"/>
-          <w:tab w:val="left" w:pos="14656"/>
-        </w:tabs>
-        <w:spacing w:after="0" w:line="240" w:lineRule="auto"/>
-        <w:ind w:left="1832"/>
-        <w:jc w:val="left"/>
-        <w:rPr>
-          <w:rFonts w:ascii="Courier New" w:eastAsia="Times New Roman" w:hAnsi="Courier New" w:cs="Courier New"/>
-          <w:sz w:val="20"/>
-          <w:szCs w:val="20"/>
-        </w:rPr>
-      </w:pPr>
-      <w:r>
-        <w:rPr>
-          <w:rFonts w:ascii="Courier New" w:eastAsia="Times New Roman" w:hAnsi="Courier New" w:cs="Courier New"/>
-          <w:sz w:val="20"/>
-          <w:szCs w:val="20"/>
-        </w:rPr>
-        <w:tab/>
-        <w:t>"travel code" : "",</w:t>
-      </w:r>
-    </w:p>
-    <w:p>
-      <w:pPr>
-        <w:tabs>
-          <w:tab w:val="left" w:pos="916"/>
-          <w:tab w:val="left" w:pos="1832"/>
-          <w:tab w:val="left" w:pos="2748"/>
-          <w:tab w:val="left" w:pos="3664"/>
-          <w:tab w:val="left" w:pos="4580"/>
-          <w:tab w:val="left" w:pos="5496"/>
-          <w:tab w:val="left" w:pos="6412"/>
-          <w:tab w:val="left" w:pos="7328"/>
-          <w:tab w:val="left" w:pos="8244"/>
-          <w:tab w:val="left" w:pos="9160"/>
-          <w:tab w:val="left" w:pos="10076"/>
-          <w:tab w:val="left" w:pos="10992"/>
-          <w:tab w:val="left" w:pos="11908"/>
-          <w:tab w:val="left" w:pos="12824"/>
-          <w:tab w:val="left" w:pos="13740"/>
-          <w:tab w:val="left" w:pos="14656"/>
-        </w:tabs>
-        <w:spacing w:after="0" w:line="240" w:lineRule="auto"/>
-        <w:ind w:left="1832"/>
-        <w:jc w:val="left"/>
-        <w:rPr>
-          <w:rFonts w:ascii="Courier New" w:eastAsia="Times New Roman" w:hAnsi="Courier New" w:cs="Courier New"/>
-          <w:sz w:val="20"/>
-          <w:szCs w:val="20"/>
-        </w:rPr>
-      </w:pPr>
-      <w:r>
-        <w:rPr>
-          <w:rFonts w:ascii="Courier New" w:eastAsia="Times New Roman" w:hAnsi="Courier New" w:cs="Courier New"/>
-          <w:sz w:val="20"/>
-          <w:szCs w:val="20"/>
-        </w:rPr>
-        <w:tab/>
-        <w:t>"from" : "",</w:t>
-      </w:r>
-    </w:p>
-    <w:p>
-      <w:pPr>
-        <w:tabs>
-          <w:tab w:val="left" w:pos="916"/>
-          <w:tab w:val="left" w:pos="1832"/>
-          <w:tab w:val="left" w:pos="2748"/>
-          <w:tab w:val="left" w:pos="3664"/>
-          <w:tab w:val="left" w:pos="4580"/>
-          <w:tab w:val="left" w:pos="5496"/>
-          <w:tab w:val="left" w:pos="6412"/>
-          <w:tab w:val="left" w:pos="7328"/>
-          <w:tab w:val="left" w:pos="8244"/>
-          <w:tab w:val="left" w:pos="9160"/>
-          <w:tab w:val="left" w:pos="10076"/>
-          <w:tab w:val="left" w:pos="10992"/>
-          <w:tab w:val="left" w:pos="11908"/>
-          <w:tab w:val="left" w:pos="12824"/>
-          <w:tab w:val="left" w:pos="13740"/>
-          <w:tab w:val="left" w:pos="14656"/>
-        </w:tabs>
-        <w:spacing w:after="0" w:line="240" w:lineRule="auto"/>
-        <w:ind w:left="1832"/>
-        <w:jc w:val="left"/>
-        <w:rPr>
-          <w:rFonts w:ascii="Courier New" w:eastAsia="Times New Roman" w:hAnsi="Courier New" w:cs="Courier New"/>
-          <w:sz w:val="20"/>
-          <w:szCs w:val="20"/>
-        </w:rPr>
-      </w:pPr>
-      <w:r>
-        <w:rPr>
-          <w:rFonts w:ascii="Courier New" w:eastAsia="Times New Roman" w:hAnsi="Courier New" w:cs="Courier New"/>
-          <w:sz w:val="20"/>
-          <w:szCs w:val="20"/>
-        </w:rPr>
-        <w:tab/>
-        <w:t>"to" :"",</w:t>
-      </w:r>
-    </w:p>
-    <w:p>
-      <w:pPr>
-        <w:tabs>
-          <w:tab w:val="left" w:pos="916"/>
-          <w:tab w:val="left" w:pos="1832"/>
-          <w:tab w:val="left" w:pos="2748"/>
-          <w:tab w:val="left" w:pos="3664"/>
-          <w:tab w:val="left" w:pos="4580"/>
-          <w:tab w:val="left" w:pos="5496"/>
-          <w:tab w:val="left" w:pos="6412"/>
-          <w:tab w:val="left" w:pos="7328"/>
-          <w:tab w:val="left" w:pos="8244"/>
-          <w:tab w:val="left" w:pos="9160"/>
-          <w:tab w:val="left" w:pos="10076"/>
-          <w:tab w:val="left" w:pos="10992"/>
-          <w:tab w:val="left" w:pos="11908"/>
-          <w:tab w:val="left" w:pos="12824"/>
-          <w:tab w:val="left" w:pos="13740"/>
-          <w:tab w:val="left" w:pos="14656"/>
-        </w:tabs>
-        <w:spacing w:after="0" w:line="240" w:lineRule="auto"/>
-        <w:ind w:left="1832"/>
-        <w:jc w:val="left"/>
-        <w:rPr>
-          <w:rFonts w:ascii="Courier New" w:eastAsia="Times New Roman" w:hAnsi="Courier New" w:cs="Courier New"/>
-          <w:sz w:val="20"/>
-          <w:szCs w:val="20"/>
-        </w:rPr>
-      </w:pPr>
-      <w:r>
-        <w:rPr>
-          <w:rFonts w:ascii="Courier New" w:eastAsia="Times New Roman" w:hAnsi="Courier New" w:cs="Courier New"/>
-          <w:sz w:val="20"/>
-          <w:szCs w:val="20"/>
-        </w:rPr>
-        <w:tab/>
-        <w:t>"date" : "",</w:t>
-      </w:r>
-    </w:p>
-    <w:p>
-      <w:pPr>
-        <w:tabs>
-          <w:tab w:val="left" w:pos="916"/>
-          <w:tab w:val="left" w:pos="1832"/>
-          <w:tab w:val="left" w:pos="2748"/>
-          <w:tab w:val="left" w:pos="3664"/>
-          <w:tab w:val="left" w:pos="4580"/>
-          <w:tab w:val="left" w:pos="5496"/>
-          <w:tab w:val="left" w:pos="6412"/>
-          <w:tab w:val="left" w:pos="7328"/>
-          <w:tab w:val="left" w:pos="8244"/>
-          <w:tab w:val="left" w:pos="9160"/>
-          <w:tab w:val="left" w:pos="10076"/>
-          <w:tab w:val="left" w:pos="10992"/>
-          <w:tab w:val="left" w:pos="11908"/>
-          <w:tab w:val="left" w:pos="12824"/>
-          <w:tab w:val="left" w:pos="13740"/>
-          <w:tab w:val="left" w:pos="14656"/>
-        </w:tabs>
-        <w:spacing w:after="0" w:line="240" w:lineRule="auto"/>
-        <w:ind w:left="1832"/>
-        <w:jc w:val="left"/>
-        <w:rPr>
-          <w:rFonts w:ascii="Courier New" w:eastAsia="Times New Roman" w:hAnsi="Courier New" w:cs="Courier New"/>
-          <w:sz w:val="20"/>
-          <w:szCs w:val="20"/>
-        </w:rPr>
-      </w:pPr>
-      <w:r>
-        <w:rPr>
-          <w:rFonts w:ascii="Courier New" w:eastAsia="Times New Roman" w:hAnsi="Courier New" w:cs="Courier New"/>
-          <w:sz w:val="20"/>
-          <w:szCs w:val="20"/>
-        </w:rPr>
-        <w:tab/>
-      </w:r>
-      <w:r>
-        <w:rPr>
-          <w:rFonts w:ascii="Courier New" w:eastAsia="Times New Roman" w:hAnsi="Courier New" w:cs="Courier New"/>
-          <w:sz w:val="20"/>
-          <w:szCs w:val="20"/>
-        </w:rPr>
-        <w:t>"</w:t>
-      </w:r>
-      <w:r>
-        <w:rPr>
-          <w:rFonts w:ascii="Courier New" w:eastAsia="Times New Roman" w:hAnsi="Courier New" w:cs="Courier New"/>
-          <w:sz w:val="20"/>
-          <w:szCs w:val="20"/>
-        </w:rPr>
-        <w:t>time" : "",</w:t>
-      </w:r>
-    </w:p>
-    <w:p>
-      <w:pPr>
-        <w:tabs>
-          <w:tab w:val="left" w:pos="916"/>
-          <w:tab w:val="left" w:pos="1832"/>
-          <w:tab w:val="left" w:pos="2748"/>
-          <w:tab w:val="left" w:pos="3664"/>
-          <w:tab w:val="left" w:pos="4580"/>
-          <w:tab w:val="left" w:pos="5496"/>
-          <w:tab w:val="left" w:pos="6412"/>
-          <w:tab w:val="left" w:pos="7328"/>
-          <w:tab w:val="left" w:pos="8244"/>
-          <w:tab w:val="left" w:pos="9160"/>
-          <w:tab w:val="left" w:pos="10076"/>
-          <w:tab w:val="left" w:pos="10992"/>
-          <w:tab w:val="left" w:pos="11908"/>
-          <w:tab w:val="left" w:pos="12824"/>
-          <w:tab w:val="left" w:pos="13740"/>
-          <w:tab w:val="left" w:pos="14656"/>
-        </w:tabs>
-        <w:spacing w:after="0" w:line="240" w:lineRule="auto"/>
-        <w:ind w:left="1832"/>
-        <w:jc w:val="left"/>
-        <w:rPr>
-          <w:rFonts w:ascii="Courier New" w:eastAsia="Times New Roman" w:hAnsi="Courier New" w:cs="Courier New"/>
-          <w:sz w:val="20"/>
-          <w:szCs w:val="20"/>
-        </w:rPr>
-      </w:pPr>
-      <w:r>
-        <w:rPr>
-          <w:rFonts w:ascii="Courier New" w:eastAsia="Times New Roman" w:hAnsi="Courier New" w:cs="Courier New"/>
-          <w:sz w:val="20"/>
-          <w:szCs w:val="20"/>
-        </w:rPr>
-        <w:tab/>
-        <w:t>"bus type" :"",</w:t>
-      </w:r>
-    </w:p>
-    <w:p>
-      <w:pPr>
-        <w:tabs>
-          <w:tab w:val="left" w:pos="916"/>
-          <w:tab w:val="left" w:pos="1832"/>
-          <w:tab w:val="left" w:pos="2748"/>
-          <w:tab w:val="left" w:pos="3664"/>
-          <w:tab w:val="left" w:pos="4580"/>
-          <w:tab w:val="left" w:pos="5496"/>
-          <w:tab w:val="left" w:pos="6412"/>
-          <w:tab w:val="left" w:pos="7328"/>
-          <w:tab w:val="left" w:pos="8244"/>
-          <w:tab w:val="left" w:pos="9160"/>
-          <w:tab w:val="left" w:pos="10076"/>
-          <w:tab w:val="left" w:pos="10992"/>
-          <w:tab w:val="left" w:pos="11908"/>
-          <w:tab w:val="left" w:pos="12824"/>
-          <w:tab w:val="left" w:pos="13740"/>
-          <w:tab w:val="left" w:pos="14656"/>
-        </w:tabs>
-        <w:spacing w:after="0" w:line="240" w:lineRule="auto"/>
-        <w:ind w:left="1832"/>
-        <w:jc w:val="left"/>
-        <w:rPr>
-          <w:rFonts w:ascii="Courier New" w:eastAsia="Times New Roman" w:hAnsi="Courier New" w:cs="Courier New"/>
-          <w:sz w:val="20"/>
-          <w:szCs w:val="20"/>
-        </w:rPr>
-      </w:pPr>
-      <w:r>
-        <w:rPr>
-          <w:rFonts w:ascii="Courier New" w:eastAsia="Times New Roman" w:hAnsi="Courier New" w:cs="Courier New"/>
-          <w:sz w:val="20"/>
-          <w:szCs w:val="20"/>
-        </w:rPr>
-        <w:tab/>
-        <w:t>"price" :"",</w:t>
-      </w:r>
-    </w:p>
-    <w:p>
-      <w:pPr>
-        <w:tabs>
-          <w:tab w:val="left" w:pos="916"/>
-          <w:tab w:val="left" w:pos="1832"/>
-          <w:tab w:val="left" w:pos="2748"/>
-          <w:tab w:val="left" w:pos="3664"/>
-          <w:tab w:val="left" w:pos="4580"/>
-          <w:tab w:val="left" w:pos="5496"/>
-          <w:tab w:val="left" w:pos="6412"/>
-          <w:tab w:val="left" w:pos="7328"/>
-          <w:tab w:val="left" w:pos="8244"/>
-          <w:tab w:val="left" w:pos="9160"/>
-          <w:tab w:val="left" w:pos="10076"/>
-          <w:tab w:val="left" w:pos="10992"/>
-          <w:tab w:val="left" w:pos="11908"/>
-          <w:tab w:val="left" w:pos="12824"/>
-          <w:tab w:val="left" w:pos="13740"/>
-          <w:tab w:val="left" w:pos="14656"/>
-        </w:tabs>
-        <w:spacing w:after="0" w:line="240" w:lineRule="auto"/>
-        <w:ind w:left="1832"/>
-        <w:jc w:val="left"/>
-        <w:rPr>
-          <w:rFonts w:ascii="Courier New" w:eastAsia="Times New Roman" w:hAnsi="Courier New" w:cs="Courier New"/>
-          <w:sz w:val="20"/>
-          <w:szCs w:val="20"/>
-        </w:rPr>
-      </w:pPr>
-      <w:r>
-        <w:rPr>
-          <w:rFonts w:ascii="Courier New" w:eastAsia="Times New Roman" w:hAnsi="Courier New" w:cs="Courier New"/>
-          <w:sz w:val="20"/>
-          <w:szCs w:val="20"/>
-        </w:rPr>
-        <w:tab/>
-      </w:r>
-      <w:r>
-        <w:rPr>
-          <w:rFonts w:ascii="Courier New" w:eastAsia="Times New Roman" w:hAnsi="Courier New" w:cs="Courier New"/>
-          <w:sz w:val="20"/>
-          <w:szCs w:val="20"/>
-        </w:rPr>
-        <w:t>"</w:t>
-      </w:r>
-      <w:r>
-        <w:rPr>
-          <w:rFonts w:ascii="Courier New" w:eastAsia="Times New Roman" w:hAnsi="Courier New" w:cs="Courier New"/>
-          <w:sz w:val="20"/>
-          <w:szCs w:val="20"/>
-        </w:rPr>
-        <w:t xml:space="preserve">total </w:t>
-      </w:r>
-      <w:r>
-        <w:rPr>
-          <w:rStyle w:val="tlid-translation"/>
-          <w:rFonts w:ascii="Courier New" w:hAnsi="Courier New" w:cs="Courier New"/>
-        </w:rPr>
-        <w:t>capacity</w:t>
-      </w:r>
-      <w:r>
-        <w:rPr>
-          <w:rFonts w:ascii="Courier New" w:eastAsia="Times New Roman" w:hAnsi="Courier New" w:cs="Courier New"/>
-          <w:sz w:val="20"/>
-          <w:szCs w:val="20"/>
-        </w:rPr>
-        <w:t>" : "",</w:t>
-      </w:r>
-    </w:p>
-    <w:p>
-      <w:pPr>
-        <w:tabs>
-          <w:tab w:val="left" w:pos="916"/>
-          <w:tab w:val="left" w:pos="1832"/>
-          <w:tab w:val="left" w:pos="2748"/>
-          <w:tab w:val="left" w:pos="3664"/>
-          <w:tab w:val="left" w:pos="4580"/>
-          <w:tab w:val="left" w:pos="5496"/>
-          <w:tab w:val="left" w:pos="6412"/>
-          <w:tab w:val="left" w:pos="7328"/>
-          <w:tab w:val="left" w:pos="8244"/>
-          <w:tab w:val="left" w:pos="9160"/>
-          <w:tab w:val="left" w:pos="10076"/>
-          <w:tab w:val="left" w:pos="10992"/>
-          <w:tab w:val="left" w:pos="11908"/>
-          <w:tab w:val="left" w:pos="12824"/>
-          <w:tab w:val="left" w:pos="13740"/>
-          <w:tab w:val="left" w:pos="14656"/>
-        </w:tabs>
-        <w:spacing w:after="0" w:line="240" w:lineRule="auto"/>
-        <w:ind w:left="1832"/>
-        <w:jc w:val="left"/>
-        <w:rPr>
-          <w:rFonts w:ascii="Courier New" w:eastAsia="Times New Roman" w:hAnsi="Courier New" w:cs="Courier New"/>
-          <w:sz w:val="20"/>
-          <w:szCs w:val="20"/>
-        </w:rPr>
-      </w:pPr>
-      <w:r>
-        <w:rPr>
-          <w:rFonts w:ascii="Courier New" w:eastAsia="Times New Roman" w:hAnsi="Courier New" w:cs="Courier New"/>
-          <w:sz w:val="20"/>
-          <w:szCs w:val="20"/>
-        </w:rPr>
-        <w:tab/>
-        <w:t xml:space="preserve">"free </w:t>
-      </w:r>
-      <w:r>
-        <w:rPr>
-          <w:rStyle w:val="tlid-translation"/>
-          <w:rFonts w:ascii="Courier New" w:hAnsi="Courier New" w:cs="Courier New"/>
-        </w:rPr>
-        <w:t>capacity</w:t>
-      </w:r>
-      <w:r>
-        <w:rPr>
-          <w:rFonts w:ascii="Courier New" w:eastAsia="Times New Roman" w:hAnsi="Courier New" w:cs="Courier New"/>
-          <w:sz w:val="20"/>
-          <w:szCs w:val="20"/>
-        </w:rPr>
-        <w:t>" :"",</w:t>
-      </w:r>
-    </w:p>
-    <w:p>
-      <w:pPr>
-        <w:tabs>
-          <w:tab w:val="left" w:pos="916"/>
-          <w:tab w:val="left" w:pos="1832"/>
-          <w:tab w:val="left" w:pos="2748"/>
-          <w:tab w:val="left" w:pos="3664"/>
-          <w:tab w:val="left" w:pos="4580"/>
-          <w:tab w:val="left" w:pos="5496"/>
-          <w:tab w:val="left" w:pos="6412"/>
-          <w:tab w:val="left" w:pos="7328"/>
-          <w:tab w:val="left" w:pos="8244"/>
-          <w:tab w:val="left" w:pos="9160"/>
-          <w:tab w:val="left" w:pos="10076"/>
-          <w:tab w:val="left" w:pos="10992"/>
-          <w:tab w:val="left" w:pos="11908"/>
-          <w:tab w:val="left" w:pos="12824"/>
-          <w:tab w:val="left" w:pos="13740"/>
-          <w:tab w:val="left" w:pos="14656"/>
-        </w:tabs>
-        <w:spacing w:after="0" w:line="240" w:lineRule="auto"/>
-        <w:ind w:left="1832"/>
-        <w:jc w:val="left"/>
-        <w:rPr>
-          <w:rFonts w:ascii="Courier New" w:eastAsia="Times New Roman" w:hAnsi="Courier New" w:cs="Courier New"/>
-          <w:sz w:val="20"/>
-          <w:szCs w:val="20"/>
-        </w:rPr>
-      </w:pPr>
-      <w:r>
-        <w:rPr>
-          <w:rFonts w:ascii="Courier New" w:eastAsia="Times New Roman" w:hAnsi="Courier New" w:cs="Courier New"/>
-          <w:sz w:val="20"/>
-          <w:szCs w:val="20"/>
-        </w:rPr>
-        <w:tab/>
-        <w:t>"travel company" :{</w:t>
-      </w:r>
-    </w:p>
-    <w:p>
-      <w:pPr>
-        <w:tabs>
-          <w:tab w:val="left" w:pos="916"/>
-          <w:tab w:val="left" w:pos="1832"/>
-          <w:tab w:val="left" w:pos="2748"/>
-          <w:tab w:val="left" w:pos="3664"/>
-          <w:tab w:val="left" w:pos="4580"/>
-          <w:tab w:val="left" w:pos="5496"/>
-          <w:tab w:val="left" w:pos="6412"/>
-          <w:tab w:val="left" w:pos="7328"/>
-          <w:tab w:val="left" w:pos="8244"/>
-          <w:tab w:val="left" w:pos="9160"/>
-          <w:tab w:val="left" w:pos="10076"/>
-          <w:tab w:val="left" w:pos="10992"/>
-          <w:tab w:val="left" w:pos="11908"/>
-          <w:tab w:val="left" w:pos="12824"/>
-          <w:tab w:val="left" w:pos="13740"/>
-          <w:tab w:val="left" w:pos="14656"/>
-        </w:tabs>
-        <w:spacing w:after="0" w:line="240" w:lineRule="auto"/>
-        <w:ind w:left="1832"/>
-        <w:jc w:val="left"/>
-        <w:rPr>
-          <w:rFonts w:ascii="Courier New" w:eastAsia="Times New Roman" w:hAnsi="Courier New" w:cs="Courier New"/>
-          <w:sz w:val="20"/>
-          <w:szCs w:val="20"/>
-        </w:rPr>
-      </w:pPr>
-      <w:r>
-        <w:rPr>
-          <w:rFonts w:ascii="Courier New" w:eastAsia="Times New Roman" w:hAnsi="Courier New" w:cs="Courier New"/>
-          <w:sz w:val="20"/>
-          <w:szCs w:val="20"/>
-        </w:rPr>
-        <w:tab/>
-      </w:r>
-      <w:r>
-        <w:rPr>
-          <w:rFonts w:ascii="Courier New" w:eastAsia="Times New Roman" w:hAnsi="Courier New" w:cs="Courier New"/>
-          <w:sz w:val="20"/>
-          <w:szCs w:val="20"/>
-        </w:rPr>
-        <w:tab/>
-        <w:t>"company code": "",</w:t>
-      </w:r>
-    </w:p>
-    <w:p>
-      <w:pPr>
-        <w:tabs>
-          <w:tab w:val="left" w:pos="916"/>
-          <w:tab w:val="left" w:pos="1832"/>
-          <w:tab w:val="left" w:pos="2748"/>
-          <w:tab w:val="left" w:pos="3664"/>
-          <w:tab w:val="left" w:pos="4580"/>
-          <w:tab w:val="left" w:pos="5496"/>
-          <w:tab w:val="left" w:pos="6412"/>
-          <w:tab w:val="left" w:pos="7328"/>
-          <w:tab w:val="left" w:pos="8244"/>
-          <w:tab w:val="left" w:pos="9160"/>
-          <w:tab w:val="left" w:pos="10076"/>
-          <w:tab w:val="left" w:pos="10992"/>
-          <w:tab w:val="left" w:pos="11908"/>
-          <w:tab w:val="left" w:pos="12824"/>
-          <w:tab w:val="left" w:pos="13740"/>
-          <w:tab w:val="left" w:pos="14656"/>
-        </w:tabs>
-        <w:spacing w:after="0" w:line="240" w:lineRule="auto"/>
-        <w:ind w:left="1832"/>
-        <w:jc w:val="left"/>
-        <w:rPr>
-          <w:rFonts w:ascii="Courier New" w:eastAsia="Times New Roman" w:hAnsi="Courier New" w:cs="Courier New"/>
-          <w:sz w:val="20"/>
-          <w:szCs w:val="20"/>
-        </w:rPr>
-      </w:pPr>
-      <w:r>
-        <w:rPr>
-          <w:rFonts w:ascii="Courier New" w:eastAsia="Times New Roman" w:hAnsi="Courier New" w:cs="Courier New"/>
-          <w:sz w:val="20"/>
-          <w:szCs w:val="20"/>
-        </w:rPr>
-        <w:tab/>
-      </w:r>
-      <w:r>
-        <w:rPr>
-          <w:rFonts w:ascii="Courier New" w:eastAsia="Times New Roman" w:hAnsi="Courier New" w:cs="Courier New"/>
-          <w:sz w:val="20"/>
-          <w:szCs w:val="20"/>
-        </w:rPr>
-        <w:tab/>
-        <w:t>"company name": ""</w:t>
-      </w:r>
-    </w:p>
-    <w:p>
-      <w:pPr>
-        <w:tabs>
-          <w:tab w:val="left" w:pos="916"/>
-          <w:tab w:val="left" w:pos="1832"/>
-          <w:tab w:val="left" w:pos="2748"/>
-          <w:tab w:val="left" w:pos="3664"/>
-          <w:tab w:val="left" w:pos="4580"/>
-          <w:tab w:val="left" w:pos="5496"/>
-          <w:tab w:val="left" w:pos="6412"/>
-          <w:tab w:val="left" w:pos="7328"/>
-          <w:tab w:val="left" w:pos="8244"/>
-          <w:tab w:val="left" w:pos="9160"/>
-          <w:tab w:val="left" w:pos="10076"/>
-          <w:tab w:val="left" w:pos="10992"/>
-          <w:tab w:val="left" w:pos="11908"/>
-          <w:tab w:val="left" w:pos="12824"/>
-          <w:tab w:val="left" w:pos="13740"/>
-          <w:tab w:val="left" w:pos="14656"/>
-        </w:tabs>
-        <w:spacing w:after="0" w:line="240" w:lineRule="auto"/>
-        <w:ind w:left="1832"/>
-        <w:jc w:val="left"/>
-        <w:rPr>
-          <w:rFonts w:ascii="Courier New" w:eastAsia="Times New Roman" w:hAnsi="Courier New" w:cs="Courier New"/>
-          <w:sz w:val="20"/>
-          <w:szCs w:val="20"/>
-        </w:rPr>
-      </w:pPr>
-      <w:r>
-        <w:rPr>
-          <w:rFonts w:ascii="Courier New" w:eastAsia="Times New Roman" w:hAnsi="Courier New" w:cs="Courier New"/>
-          <w:sz w:val="20"/>
-          <w:szCs w:val="20"/>
-        </w:rPr>
-        <w:tab/>
-        <w:t>}</w:t>
-      </w:r>
-    </w:p>
-    <w:p>
-      <w:pPr>
-        <w:tabs>
-          <w:tab w:val="left" w:pos="916"/>
-          <w:tab w:val="left" w:pos="1832"/>
-          <w:tab w:val="left" w:pos="2748"/>
-          <w:tab w:val="left" w:pos="3664"/>
-          <w:tab w:val="left" w:pos="4580"/>
-          <w:tab w:val="left" w:pos="5496"/>
-          <w:tab w:val="left" w:pos="6412"/>
-          <w:tab w:val="left" w:pos="7328"/>
-          <w:tab w:val="left" w:pos="8244"/>
-          <w:tab w:val="left" w:pos="9160"/>
-          <w:tab w:val="left" w:pos="10076"/>
-          <w:tab w:val="left" w:pos="10992"/>
-          <w:tab w:val="left" w:pos="11908"/>
-          <w:tab w:val="left" w:pos="12824"/>
-          <w:tab w:val="left" w:pos="13740"/>
-          <w:tab w:val="left" w:pos="14656"/>
-        </w:tabs>
-        <w:spacing w:after="0" w:line="240" w:lineRule="auto"/>
-        <w:ind w:left="1832"/>
-        <w:jc w:val="left"/>
-        <w:rPr>
-          <w:rFonts w:ascii="Courier New" w:eastAsia="Times New Roman" w:hAnsi="Courier New" w:cs="Courier New"/>
-          <w:sz w:val="20"/>
-          <w:szCs w:val="20"/>
-        </w:rPr>
-      </w:pPr>
-      <w:r>
-        <w:rPr>
-          <w:rFonts w:ascii="Courier New" w:eastAsia="Times New Roman" w:hAnsi="Courier New" w:cs="Courier New"/>
-          <w:sz w:val="20"/>
-          <w:szCs w:val="20"/>
-        </w:rPr>
-        <w:t>}</w:t>
-      </w:r>
-      <w:r>
-        <w:rPr>
-          <w:rFonts w:ascii="Courier New" w:eastAsia="Times New Roman" w:hAnsi="Courier New" w:cs="Courier New"/>
-          <w:sz w:val="20"/>
-          <w:szCs w:val="20"/>
-        </w:rPr>
-        <w:t>,</w:t>
-      </w:r>
-    </w:p>
-    <w:p>
-      <w:pPr>
-        <w:tabs>
-          <w:tab w:val="left" w:pos="916"/>
-          <w:tab w:val="left" w:pos="1832"/>
-          <w:tab w:val="left" w:pos="2748"/>
-          <w:tab w:val="left" w:pos="3664"/>
-          <w:tab w:val="left" w:pos="4580"/>
-          <w:tab w:val="left" w:pos="5496"/>
-          <w:tab w:val="left" w:pos="6412"/>
-          <w:tab w:val="left" w:pos="7328"/>
-          <w:tab w:val="left" w:pos="8244"/>
-          <w:tab w:val="left" w:pos="9160"/>
-          <w:tab w:val="left" w:pos="10076"/>
-          <w:tab w:val="left" w:pos="10992"/>
-          <w:tab w:val="left" w:pos="11908"/>
-          <w:tab w:val="left" w:pos="12824"/>
-          <w:tab w:val="left" w:pos="13740"/>
-          <w:tab w:val="left" w:pos="14656"/>
-        </w:tabs>
-        <w:spacing w:after="0" w:line="240" w:lineRule="auto"/>
-        <w:ind w:left="1832"/>
-        <w:jc w:val="left"/>
-        <w:rPr>
-          <w:rFonts w:ascii="Courier New" w:eastAsia="Times New Roman" w:hAnsi="Courier New" w:cs="Courier New"/>
-          <w:sz w:val="20"/>
-          <w:szCs w:val="20"/>
-        </w:rPr>
-      </w:pPr>
-      <w:r>
-        <w:rPr>
-          <w:rFonts w:ascii="Courier New" w:eastAsia="Times New Roman" w:hAnsi="Courier New" w:cs="Courier New"/>
-          <w:sz w:val="20"/>
-          <w:szCs w:val="20"/>
-        </w:rPr>
-        <w:t>{</w:t>
-      </w:r>
-    </w:p>
-    <w:p>
-      <w:pPr>
-        <w:tabs>
-          <w:tab w:val="left" w:pos="916"/>
-          <w:tab w:val="left" w:pos="1832"/>
-          <w:tab w:val="left" w:pos="2748"/>
-          <w:tab w:val="left" w:pos="3664"/>
-          <w:tab w:val="left" w:pos="4580"/>
-          <w:tab w:val="left" w:pos="5496"/>
-          <w:tab w:val="left" w:pos="6412"/>
-          <w:tab w:val="left" w:pos="7328"/>
-          <w:tab w:val="left" w:pos="8244"/>
-          <w:tab w:val="left" w:pos="9160"/>
-          <w:tab w:val="left" w:pos="10076"/>
-          <w:tab w:val="left" w:pos="10992"/>
-          <w:tab w:val="left" w:pos="11908"/>
-          <w:tab w:val="left" w:pos="12824"/>
-          <w:tab w:val="left" w:pos="13740"/>
-          <w:tab w:val="left" w:pos="14656"/>
-        </w:tabs>
-        <w:spacing w:after="0" w:line="240" w:lineRule="auto"/>
-        <w:ind w:left="1832"/>
-        <w:jc w:val="left"/>
-        <w:rPr>
-          <w:rFonts w:ascii="Courier New" w:eastAsia="Times New Roman" w:hAnsi="Courier New" w:cs="Courier New"/>
-          <w:sz w:val="20"/>
-          <w:szCs w:val="20"/>
-        </w:rPr>
-      </w:pPr>
-      <w:r>
-        <w:rPr>
-          <w:rFonts w:ascii="Courier New" w:eastAsia="Times New Roman" w:hAnsi="Courier New" w:cs="Courier New"/>
-          <w:sz w:val="20"/>
-          <w:szCs w:val="20"/>
-        </w:rPr>
-        <w:tab/>
-        <w:t>"_id" : "",</w:t>
-      </w:r>
-    </w:p>
-    <w:p>
-      <w:pPr>
-        <w:tabs>
-          <w:tab w:val="left" w:pos="916"/>
-          <w:tab w:val="left" w:pos="1832"/>
-          <w:tab w:val="left" w:pos="2748"/>
-          <w:tab w:val="left" w:pos="3664"/>
-          <w:tab w:val="left" w:pos="4580"/>
-          <w:tab w:val="left" w:pos="5496"/>
-          <w:tab w:val="left" w:pos="6412"/>
-          <w:tab w:val="left" w:pos="7328"/>
-          <w:tab w:val="left" w:pos="8244"/>
-          <w:tab w:val="left" w:pos="9160"/>
-          <w:tab w:val="left" w:pos="10076"/>
-          <w:tab w:val="left" w:pos="10992"/>
-          <w:tab w:val="left" w:pos="11908"/>
-          <w:tab w:val="left" w:pos="12824"/>
-          <w:tab w:val="left" w:pos="13740"/>
-          <w:tab w:val="left" w:pos="14656"/>
-        </w:tabs>
-        <w:spacing w:after="0" w:line="240" w:lineRule="auto"/>
-        <w:ind w:left="1832"/>
-        <w:jc w:val="left"/>
-        <w:rPr>
-          <w:rFonts w:ascii="Courier New" w:eastAsia="Times New Roman" w:hAnsi="Courier New" w:cs="Courier New"/>
-          <w:sz w:val="20"/>
-          <w:szCs w:val="20"/>
-        </w:rPr>
-      </w:pPr>
-      <w:r>
-        <w:rPr>
-          <w:rFonts w:ascii="Courier New" w:eastAsia="Times New Roman" w:hAnsi="Courier New" w:cs="Courier New"/>
-          <w:sz w:val="20"/>
-          <w:szCs w:val="20"/>
-        </w:rPr>
-        <w:tab/>
-        <w:t>"travel code" : "",</w:t>
-      </w:r>
-    </w:p>
-    <w:p>
-      <w:pPr>
-        <w:tabs>
-          <w:tab w:val="left" w:pos="916"/>
-          <w:tab w:val="left" w:pos="1832"/>
-          <w:tab w:val="left" w:pos="2748"/>
-          <w:tab w:val="left" w:pos="3664"/>
-          <w:tab w:val="left" w:pos="4580"/>
-          <w:tab w:val="left" w:pos="5496"/>
-          <w:tab w:val="left" w:pos="6412"/>
-          <w:tab w:val="left" w:pos="7328"/>
-          <w:tab w:val="left" w:pos="8244"/>
-          <w:tab w:val="left" w:pos="9160"/>
-          <w:tab w:val="left" w:pos="10076"/>
-          <w:tab w:val="left" w:pos="10992"/>
-          <w:tab w:val="left" w:pos="11908"/>
-          <w:tab w:val="left" w:pos="12824"/>
-          <w:tab w:val="left" w:pos="13740"/>
-          <w:tab w:val="left" w:pos="14656"/>
-        </w:tabs>
-        <w:spacing w:after="0" w:line="240" w:lineRule="auto"/>
-        <w:ind w:left="1832"/>
-        <w:jc w:val="left"/>
-        <w:rPr>
-          <w:rFonts w:ascii="Courier New" w:eastAsia="Times New Roman" w:hAnsi="Courier New" w:cs="Courier New"/>
-          <w:sz w:val="20"/>
-          <w:szCs w:val="20"/>
-        </w:rPr>
-      </w:pPr>
-      <w:r>
-        <w:rPr>
-          <w:rFonts w:ascii="Courier New" w:eastAsia="Times New Roman" w:hAnsi="Courier New" w:cs="Courier New"/>
-          <w:sz w:val="20"/>
-          <w:szCs w:val="20"/>
-        </w:rPr>
-        <w:tab/>
-        <w:t>"from" : "",</w:t>
-      </w:r>
-    </w:p>
-    <w:p>
-      <w:pPr>
-        <w:tabs>
-          <w:tab w:val="left" w:pos="916"/>
-          <w:tab w:val="left" w:pos="1832"/>
-          <w:tab w:val="left" w:pos="2748"/>
-          <w:tab w:val="left" w:pos="3664"/>
-          <w:tab w:val="left" w:pos="4580"/>
-          <w:tab w:val="left" w:pos="5496"/>
-          <w:tab w:val="left" w:pos="6412"/>
-          <w:tab w:val="left" w:pos="7328"/>
-          <w:tab w:val="left" w:pos="8244"/>
-          <w:tab w:val="left" w:pos="9160"/>
-          <w:tab w:val="left" w:pos="10076"/>
-          <w:tab w:val="left" w:pos="10992"/>
-          <w:tab w:val="left" w:pos="11908"/>
-          <w:tab w:val="left" w:pos="12824"/>
-          <w:tab w:val="left" w:pos="13740"/>
-          <w:tab w:val="left" w:pos="14656"/>
-        </w:tabs>
-        <w:spacing w:after="0" w:line="240" w:lineRule="auto"/>
-        <w:ind w:left="1832"/>
-        <w:jc w:val="left"/>
-        <w:rPr>
-          <w:rFonts w:ascii="Courier New" w:eastAsia="Times New Roman" w:hAnsi="Courier New" w:cs="Courier New"/>
-          <w:sz w:val="20"/>
-          <w:szCs w:val="20"/>
-        </w:rPr>
-      </w:pPr>
-      <w:r>
-        <w:rPr>
-          <w:rFonts w:ascii="Courier New" w:eastAsia="Times New Roman" w:hAnsi="Courier New" w:cs="Courier New"/>
-          <w:sz w:val="20"/>
-          <w:szCs w:val="20"/>
-        </w:rPr>
-        <w:tab/>
-        <w:t>"to" :"",</w:t>
-      </w:r>
-    </w:p>
-    <w:p>
-      <w:pPr>
-        <w:tabs>
-          <w:tab w:val="left" w:pos="916"/>
-          <w:tab w:val="left" w:pos="1832"/>
-          <w:tab w:val="left" w:pos="2748"/>
-          <w:tab w:val="left" w:pos="3664"/>
-          <w:tab w:val="left" w:pos="4580"/>
-          <w:tab w:val="left" w:pos="5496"/>
-          <w:tab w:val="left" w:pos="6412"/>
-          <w:tab w:val="left" w:pos="7328"/>
-          <w:tab w:val="left" w:pos="8244"/>
-          <w:tab w:val="left" w:pos="9160"/>
-          <w:tab w:val="left" w:pos="10076"/>
-          <w:tab w:val="left" w:pos="10992"/>
-          <w:tab w:val="left" w:pos="11908"/>
-          <w:tab w:val="left" w:pos="12824"/>
-          <w:tab w:val="left" w:pos="13740"/>
-          <w:tab w:val="left" w:pos="14656"/>
-        </w:tabs>
-        <w:spacing w:after="0" w:line="240" w:lineRule="auto"/>
-        <w:ind w:left="1832"/>
-        <w:jc w:val="left"/>
-        <w:rPr>
-          <w:rFonts w:ascii="Courier New" w:eastAsia="Times New Roman" w:hAnsi="Courier New" w:cs="Courier New"/>
-          <w:sz w:val="20"/>
-          <w:szCs w:val="20"/>
-        </w:rPr>
-      </w:pPr>
-      <w:r>
-        <w:rPr>
-          <w:rFonts w:ascii="Courier New" w:eastAsia="Times New Roman" w:hAnsi="Courier New" w:cs="Courier New"/>
-          <w:sz w:val="20"/>
-          <w:szCs w:val="20"/>
-        </w:rPr>
-        <w:tab/>
-        <w:t>"date" : "",</w:t>
-      </w:r>
-    </w:p>
-    <w:p>
-      <w:pPr>
-        <w:tabs>
-          <w:tab w:val="left" w:pos="916"/>
-          <w:tab w:val="left" w:pos="1832"/>
-          <w:tab w:val="left" w:pos="2748"/>
-          <w:tab w:val="left" w:pos="3664"/>
-          <w:tab w:val="left" w:pos="4580"/>
-          <w:tab w:val="left" w:pos="5496"/>
-          <w:tab w:val="left" w:pos="6412"/>
-          <w:tab w:val="left" w:pos="7328"/>
-          <w:tab w:val="left" w:pos="8244"/>
-          <w:tab w:val="left" w:pos="9160"/>
-          <w:tab w:val="left" w:pos="10076"/>
-          <w:tab w:val="left" w:pos="10992"/>
-          <w:tab w:val="left" w:pos="11908"/>
-          <w:tab w:val="left" w:pos="12824"/>
-          <w:tab w:val="left" w:pos="13740"/>
-          <w:tab w:val="left" w:pos="14656"/>
-        </w:tabs>
-        <w:spacing w:after="0" w:line="240" w:lineRule="auto"/>
-        <w:ind w:left="1832"/>
-        <w:jc w:val="left"/>
-        <w:rPr>
-          <w:rFonts w:ascii="Courier New" w:eastAsia="Times New Roman" w:hAnsi="Courier New" w:cs="Courier New"/>
-          <w:sz w:val="20"/>
-          <w:szCs w:val="20"/>
-        </w:rPr>
-      </w:pPr>
-      <w:r>
-        <w:rPr>
-          <w:rFonts w:ascii="Courier New" w:eastAsia="Times New Roman" w:hAnsi="Courier New" w:cs="Courier New"/>
-          <w:sz w:val="20"/>
-          <w:szCs w:val="20"/>
-        </w:rPr>
-        <w:tab/>
-      </w:r>
-      <w:r>
-        <w:rPr>
-          <w:rFonts w:ascii="Courier New" w:eastAsia="Times New Roman" w:hAnsi="Courier New" w:cs="Courier New"/>
-          <w:sz w:val="20"/>
-          <w:szCs w:val="20"/>
-        </w:rPr>
-        <w:t>"</w:t>
-      </w:r>
-      <w:r>
-        <w:rPr>
-          <w:rFonts w:ascii="Courier New" w:eastAsia="Times New Roman" w:hAnsi="Courier New" w:cs="Courier New"/>
-          <w:sz w:val="20"/>
-          <w:szCs w:val="20"/>
-        </w:rPr>
-        <w:t>time" : "",</w:t>
-      </w:r>
-    </w:p>
-    <w:p>
-      <w:pPr>
-        <w:tabs>
-          <w:tab w:val="left" w:pos="916"/>
-          <w:tab w:val="left" w:pos="1832"/>
-          <w:tab w:val="left" w:pos="2748"/>
-          <w:tab w:val="left" w:pos="3664"/>
-          <w:tab w:val="left" w:pos="4580"/>
-          <w:tab w:val="left" w:pos="5496"/>
-          <w:tab w:val="left" w:pos="6412"/>
-          <w:tab w:val="left" w:pos="7328"/>
-          <w:tab w:val="left" w:pos="8244"/>
-          <w:tab w:val="left" w:pos="9160"/>
-          <w:tab w:val="left" w:pos="10076"/>
-          <w:tab w:val="left" w:pos="10992"/>
-          <w:tab w:val="left" w:pos="11908"/>
-          <w:tab w:val="left" w:pos="12824"/>
-          <w:tab w:val="left" w:pos="13740"/>
-          <w:tab w:val="left" w:pos="14656"/>
-        </w:tabs>
-        <w:spacing w:after="0" w:line="240" w:lineRule="auto"/>
-        <w:ind w:left="1832"/>
-        <w:jc w:val="left"/>
-        <w:rPr>
-          <w:rFonts w:ascii="Courier New" w:eastAsia="Times New Roman" w:hAnsi="Courier New" w:cs="Courier New"/>
-          <w:sz w:val="20"/>
-          <w:szCs w:val="20"/>
-        </w:rPr>
-      </w:pPr>
-      <w:r>
-        <w:rPr>
-          <w:rFonts w:ascii="Courier New" w:eastAsia="Times New Roman" w:hAnsi="Courier New" w:cs="Courier New"/>
-          <w:sz w:val="20"/>
-          <w:szCs w:val="20"/>
-        </w:rPr>
-        <w:tab/>
-        <w:t>"bus type" :"",</w:t>
-      </w:r>
-    </w:p>
-    <w:p>
-      <w:pPr>
-        <w:tabs>
-          <w:tab w:val="left" w:pos="916"/>
-          <w:tab w:val="left" w:pos="1832"/>
-          <w:tab w:val="left" w:pos="2748"/>
-          <w:tab w:val="left" w:pos="3664"/>
-          <w:tab w:val="left" w:pos="4580"/>
-          <w:tab w:val="left" w:pos="5496"/>
-          <w:tab w:val="left" w:pos="6412"/>
-          <w:tab w:val="left" w:pos="7328"/>
-          <w:tab w:val="left" w:pos="8244"/>
-          <w:tab w:val="left" w:pos="9160"/>
-          <w:tab w:val="left" w:pos="10076"/>
-          <w:tab w:val="left" w:pos="10992"/>
-          <w:tab w:val="left" w:pos="11908"/>
-          <w:tab w:val="left" w:pos="12824"/>
-          <w:tab w:val="left" w:pos="13740"/>
-          <w:tab w:val="left" w:pos="14656"/>
-        </w:tabs>
-        <w:spacing w:after="0" w:line="240" w:lineRule="auto"/>
-        <w:ind w:left="1832"/>
-        <w:jc w:val="left"/>
-        <w:rPr>
-          <w:rFonts w:ascii="Courier New" w:eastAsia="Times New Roman" w:hAnsi="Courier New" w:cs="Courier New"/>
-          <w:sz w:val="20"/>
-          <w:szCs w:val="20"/>
-        </w:rPr>
-      </w:pPr>
-      <w:r>
-        <w:rPr>
-          <w:rFonts w:ascii="Courier New" w:eastAsia="Times New Roman" w:hAnsi="Courier New" w:cs="Courier New"/>
-          <w:sz w:val="20"/>
-          <w:szCs w:val="20"/>
-        </w:rPr>
-        <w:tab/>
-        <w:t>"price" :"",</w:t>
-      </w:r>
-    </w:p>
-    <w:p>
-      <w:pPr>
-        <w:tabs>
-          <w:tab w:val="left" w:pos="916"/>
-          <w:tab w:val="left" w:pos="1832"/>
-          <w:tab w:val="left" w:pos="2748"/>
-          <w:tab w:val="left" w:pos="3664"/>
-          <w:tab w:val="left" w:pos="4580"/>
-          <w:tab w:val="left" w:pos="5496"/>
-          <w:tab w:val="left" w:pos="6412"/>
-          <w:tab w:val="left" w:pos="7328"/>
-          <w:tab w:val="left" w:pos="8244"/>
-          <w:tab w:val="left" w:pos="9160"/>
-          <w:tab w:val="left" w:pos="10076"/>
-          <w:tab w:val="left" w:pos="10992"/>
-          <w:tab w:val="left" w:pos="11908"/>
-          <w:tab w:val="left" w:pos="12824"/>
-          <w:tab w:val="left" w:pos="13740"/>
-          <w:tab w:val="left" w:pos="14656"/>
-        </w:tabs>
-        <w:spacing w:after="0" w:line="240" w:lineRule="auto"/>
-        <w:ind w:left="1832"/>
-        <w:jc w:val="left"/>
-        <w:rPr>
-          <w:rFonts w:ascii="Courier New" w:eastAsia="Times New Roman" w:hAnsi="Courier New" w:cs="Courier New"/>
-          <w:sz w:val="20"/>
-          <w:szCs w:val="20"/>
-        </w:rPr>
-      </w:pPr>
-      <w:r>
-        <w:rPr>
-          <w:rFonts w:ascii="Courier New" w:eastAsia="Times New Roman" w:hAnsi="Courier New" w:cs="Courier New"/>
-          <w:sz w:val="20"/>
-          <w:szCs w:val="20"/>
-        </w:rPr>
-        <w:tab/>
-      </w:r>
-      <w:r>
-        <w:rPr>
-          <w:rFonts w:ascii="Courier New" w:eastAsia="Times New Roman" w:hAnsi="Courier New" w:cs="Courier New"/>
-          <w:sz w:val="20"/>
-          <w:szCs w:val="20"/>
-        </w:rPr>
-        <w:t>"</w:t>
-      </w:r>
-      <w:r>
-        <w:rPr>
-          <w:rFonts w:ascii="Courier New" w:eastAsia="Times New Roman" w:hAnsi="Courier New" w:cs="Courier New"/>
-          <w:sz w:val="20"/>
-          <w:szCs w:val="20"/>
-        </w:rPr>
-        <w:t xml:space="preserve">total </w:t>
-      </w:r>
-      <w:r>
-        <w:rPr>
-          <w:rStyle w:val="tlid-translation"/>
-          <w:rFonts w:ascii="Courier New" w:hAnsi="Courier New" w:cs="Courier New"/>
-        </w:rPr>
-        <w:t>capacity</w:t>
-      </w:r>
-      <w:r>
-        <w:rPr>
-          <w:rFonts w:ascii="Courier New" w:eastAsia="Times New Roman" w:hAnsi="Courier New" w:cs="Courier New"/>
-          <w:sz w:val="20"/>
-          <w:szCs w:val="20"/>
-        </w:rPr>
-        <w:t>" : "",</w:t>
-      </w:r>
-    </w:p>
-    <w:p>
-      <w:pPr>
-        <w:tabs>
-          <w:tab w:val="left" w:pos="916"/>
-          <w:tab w:val="left" w:pos="1832"/>
-          <w:tab w:val="left" w:pos="2748"/>
-          <w:tab w:val="left" w:pos="3664"/>
-          <w:tab w:val="left" w:pos="4580"/>
-          <w:tab w:val="left" w:pos="5496"/>
-          <w:tab w:val="left" w:pos="6412"/>
-          <w:tab w:val="left" w:pos="7328"/>
-          <w:tab w:val="left" w:pos="8244"/>
-          <w:tab w:val="left" w:pos="9160"/>
-          <w:tab w:val="left" w:pos="10076"/>
-          <w:tab w:val="left" w:pos="10992"/>
-          <w:tab w:val="left" w:pos="11908"/>
-          <w:tab w:val="left" w:pos="12824"/>
-          <w:tab w:val="left" w:pos="13740"/>
-          <w:tab w:val="left" w:pos="14656"/>
-        </w:tabs>
-        <w:spacing w:after="0" w:line="240" w:lineRule="auto"/>
-        <w:ind w:left="1832"/>
-        <w:jc w:val="left"/>
-        <w:rPr>
-          <w:rFonts w:ascii="Courier New" w:eastAsia="Times New Roman" w:hAnsi="Courier New" w:cs="Courier New"/>
-          <w:sz w:val="20"/>
-          <w:szCs w:val="20"/>
-        </w:rPr>
-      </w:pPr>
-      <w:r>
-        <w:rPr>
-          <w:rFonts w:ascii="Courier New" w:eastAsia="Times New Roman" w:hAnsi="Courier New" w:cs="Courier New"/>
-          <w:sz w:val="20"/>
-          <w:szCs w:val="20"/>
-        </w:rPr>
-        <w:tab/>
-        <w:t xml:space="preserve">"free </w:t>
-      </w:r>
-      <w:r>
-        <w:rPr>
-          <w:rStyle w:val="tlid-translation"/>
-          <w:rFonts w:ascii="Courier New" w:hAnsi="Courier New" w:cs="Courier New"/>
-        </w:rPr>
-        <w:t>capacity</w:t>
-      </w:r>
-      <w:r>
-        <w:rPr>
-          <w:rFonts w:ascii="Courier New" w:eastAsia="Times New Roman" w:hAnsi="Courier New" w:cs="Courier New"/>
-          <w:sz w:val="20"/>
-          <w:szCs w:val="20"/>
-        </w:rPr>
-        <w:t>" :"",</w:t>
-      </w:r>
-    </w:p>
-    <w:p>
-      <w:pPr>
-        <w:tabs>
-          <w:tab w:val="left" w:pos="916"/>
-          <w:tab w:val="left" w:pos="1832"/>
-          <w:tab w:val="left" w:pos="2748"/>
-          <w:tab w:val="left" w:pos="3664"/>
-          <w:tab w:val="left" w:pos="4580"/>
-          <w:tab w:val="left" w:pos="5496"/>
-          <w:tab w:val="left" w:pos="6412"/>
-          <w:tab w:val="left" w:pos="7328"/>
-          <w:tab w:val="left" w:pos="8244"/>
-          <w:tab w:val="left" w:pos="9160"/>
-          <w:tab w:val="left" w:pos="10076"/>
-          <w:tab w:val="left" w:pos="10992"/>
-          <w:tab w:val="left" w:pos="11908"/>
-          <w:tab w:val="left" w:pos="12824"/>
-          <w:tab w:val="left" w:pos="13740"/>
-          <w:tab w:val="left" w:pos="14656"/>
-        </w:tabs>
-        <w:spacing w:after="0" w:line="240" w:lineRule="auto"/>
-        <w:ind w:left="1832"/>
-        <w:jc w:val="left"/>
-        <w:rPr>
-          <w:rFonts w:ascii="Courier New" w:eastAsia="Times New Roman" w:hAnsi="Courier New" w:cs="Courier New"/>
-          <w:sz w:val="20"/>
-          <w:szCs w:val="20"/>
-        </w:rPr>
-      </w:pPr>
-      <w:r>
-        <w:rPr>
-          <w:rFonts w:ascii="Courier New" w:eastAsia="Times New Roman" w:hAnsi="Courier New" w:cs="Courier New"/>
-          <w:sz w:val="20"/>
-          <w:szCs w:val="20"/>
-        </w:rPr>
-        <w:tab/>
-        <w:t>"travel company" :{</w:t>
-      </w:r>
-    </w:p>
-    <w:p>
-      <w:pPr>
-        <w:tabs>
-          <w:tab w:val="left" w:pos="916"/>
-          <w:tab w:val="left" w:pos="1832"/>
-          <w:tab w:val="left" w:pos="2748"/>
-          <w:tab w:val="left" w:pos="3664"/>
-          <w:tab w:val="left" w:pos="4580"/>
-          <w:tab w:val="left" w:pos="5496"/>
-          <w:tab w:val="left" w:pos="6412"/>
-          <w:tab w:val="left" w:pos="7328"/>
-          <w:tab w:val="left" w:pos="8244"/>
-          <w:tab w:val="left" w:pos="9160"/>
-          <w:tab w:val="left" w:pos="10076"/>
-          <w:tab w:val="left" w:pos="10992"/>
-          <w:tab w:val="left" w:pos="11908"/>
-          <w:tab w:val="left" w:pos="12824"/>
-          <w:tab w:val="left" w:pos="13740"/>
-          <w:tab w:val="left" w:pos="14656"/>
-        </w:tabs>
-        <w:spacing w:after="0" w:line="240" w:lineRule="auto"/>
-        <w:ind w:left="1832"/>
-        <w:jc w:val="left"/>
-        <w:rPr>
-          <w:rFonts w:ascii="Courier New" w:eastAsia="Times New Roman" w:hAnsi="Courier New" w:cs="Courier New"/>
-          <w:sz w:val="20"/>
-          <w:szCs w:val="20"/>
-        </w:rPr>
-      </w:pPr>
-      <w:r>
-        <w:rPr>
-          <w:rFonts w:ascii="Courier New" w:eastAsia="Times New Roman" w:hAnsi="Courier New" w:cs="Courier New"/>
-          <w:sz w:val="20"/>
-          <w:szCs w:val="20"/>
-        </w:rPr>
-        <w:tab/>
-      </w:r>
-      <w:r>
-        <w:rPr>
-          <w:rFonts w:ascii="Courier New" w:eastAsia="Times New Roman" w:hAnsi="Courier New" w:cs="Courier New"/>
-          <w:sz w:val="20"/>
-          <w:szCs w:val="20"/>
-        </w:rPr>
-        <w:tab/>
-        <w:t>"company code": "",</w:t>
-      </w:r>
-    </w:p>
-    <w:p>
-      <w:pPr>
-        <w:tabs>
-          <w:tab w:val="left" w:pos="916"/>
-          <w:tab w:val="left" w:pos="1832"/>
-          <w:tab w:val="left" w:pos="2748"/>
-          <w:tab w:val="left" w:pos="3664"/>
-          <w:tab w:val="left" w:pos="4580"/>
-          <w:tab w:val="left" w:pos="5496"/>
-          <w:tab w:val="left" w:pos="6412"/>
-          <w:tab w:val="left" w:pos="7328"/>
-          <w:tab w:val="left" w:pos="8244"/>
-          <w:tab w:val="left" w:pos="9160"/>
-          <w:tab w:val="left" w:pos="10076"/>
-          <w:tab w:val="left" w:pos="10992"/>
-          <w:tab w:val="left" w:pos="11908"/>
-          <w:tab w:val="left" w:pos="12824"/>
-          <w:tab w:val="left" w:pos="13740"/>
-          <w:tab w:val="left" w:pos="14656"/>
-        </w:tabs>
-        <w:spacing w:after="0" w:line="240" w:lineRule="auto"/>
-        <w:ind w:left="1832"/>
-        <w:jc w:val="left"/>
-        <w:rPr>
-          <w:rFonts w:ascii="Courier New" w:eastAsia="Times New Roman" w:hAnsi="Courier New" w:cs="Courier New"/>
-          <w:sz w:val="20"/>
-          <w:szCs w:val="20"/>
-        </w:rPr>
-      </w:pPr>
-      <w:r>
-        <w:rPr>
-          <w:rFonts w:ascii="Courier New" w:eastAsia="Times New Roman" w:hAnsi="Courier New" w:cs="Courier New"/>
-          <w:sz w:val="20"/>
-          <w:szCs w:val="20"/>
-        </w:rPr>
-        <w:tab/>
-      </w:r>
-      <w:r>
-        <w:rPr>
-          <w:rFonts w:ascii="Courier New" w:eastAsia="Times New Roman" w:hAnsi="Courier New" w:cs="Courier New"/>
-          <w:sz w:val="20"/>
-          <w:szCs w:val="20"/>
-        </w:rPr>
-        <w:tab/>
-        <w:t>"company name": ""</w:t>
-      </w:r>
-    </w:p>
-    <w:p>
-      <w:pPr>
-        <w:tabs>
-          <w:tab w:val="left" w:pos="916"/>
-          <w:tab w:val="left" w:pos="1832"/>
-          <w:tab w:val="left" w:pos="2748"/>
-          <w:tab w:val="left" w:pos="3664"/>
-          <w:tab w:val="left" w:pos="4580"/>
-          <w:tab w:val="left" w:pos="5496"/>
-          <w:tab w:val="left" w:pos="6412"/>
-          <w:tab w:val="left" w:pos="7328"/>
-          <w:tab w:val="left" w:pos="8244"/>
-          <w:tab w:val="left" w:pos="9160"/>
-          <w:tab w:val="left" w:pos="10076"/>
-          <w:tab w:val="left" w:pos="10992"/>
-          <w:tab w:val="left" w:pos="11908"/>
-          <w:tab w:val="left" w:pos="12824"/>
-          <w:tab w:val="left" w:pos="13740"/>
-          <w:tab w:val="left" w:pos="14656"/>
-        </w:tabs>
-        <w:spacing w:after="0" w:line="240" w:lineRule="auto"/>
-        <w:ind w:left="1832"/>
-        <w:jc w:val="left"/>
-        <w:rPr>
-          <w:rFonts w:ascii="Courier New" w:eastAsia="Times New Roman" w:hAnsi="Courier New" w:cs="Courier New"/>
-          <w:sz w:val="20"/>
-          <w:szCs w:val="20"/>
-        </w:rPr>
-      </w:pPr>
-      <w:r>
-        <w:rPr>
-          <w:rFonts w:ascii="Courier New" w:eastAsia="Times New Roman" w:hAnsi="Courier New" w:cs="Courier New"/>
-          <w:sz w:val="20"/>
-          <w:szCs w:val="20"/>
-        </w:rPr>
-        <w:tab/>
-        <w:t>}</w:t>
-      </w:r>
-    </w:p>
-    <w:p>
-      <w:pPr>
-        <w:tabs>
-          <w:tab w:val="left" w:pos="916"/>
-          <w:tab w:val="left" w:pos="1832"/>
-          <w:tab w:val="left" w:pos="2748"/>
-          <w:tab w:val="left" w:pos="3664"/>
-          <w:tab w:val="left" w:pos="4580"/>
-          <w:tab w:val="left" w:pos="5496"/>
-          <w:tab w:val="left" w:pos="6412"/>
-          <w:tab w:val="left" w:pos="7328"/>
-          <w:tab w:val="left" w:pos="8244"/>
-          <w:tab w:val="left" w:pos="9160"/>
-          <w:tab w:val="left" w:pos="10076"/>
-          <w:tab w:val="left" w:pos="10992"/>
-          <w:tab w:val="left" w:pos="11908"/>
-          <w:tab w:val="left" w:pos="12824"/>
-          <w:tab w:val="left" w:pos="13740"/>
-          <w:tab w:val="left" w:pos="14656"/>
-        </w:tabs>
-        <w:spacing w:after="0" w:line="240" w:lineRule="auto"/>
-        <w:ind w:left="1832"/>
-        <w:jc w:val="left"/>
-        <w:rPr>
-          <w:rFonts w:ascii="Courier New" w:eastAsia="Times New Roman" w:hAnsi="Courier New" w:cs="Courier New"/>
-          <w:sz w:val="20"/>
-          <w:szCs w:val="20"/>
-        </w:rPr>
-      </w:pPr>
-      <w:r>
-        <w:rPr>
-          <w:rFonts w:ascii="Courier New" w:eastAsia="Times New Roman" w:hAnsi="Courier New" w:cs="Courier New"/>
-          <w:sz w:val="20"/>
-          <w:szCs w:val="20"/>
-        </w:rPr>
-        <w:t>}</w:t>
-      </w:r>
-      <w:r>
-        <w:rPr>
-          <w:rFonts w:ascii="Courier New" w:eastAsia="Times New Roman" w:hAnsi="Courier New" w:cs="Courier New"/>
-          <w:sz w:val="20"/>
-          <w:szCs w:val="20"/>
-        </w:rPr>
-        <w:t>,</w:t>
-      </w:r>
-    </w:p>
-    <w:p>
-      <w:pPr>
-        <w:pStyle w:val="HTMLPreformatted"/>
-      </w:pPr>
-      <w:r>
-        <w:tab/>
-      </w:r>
-      <w:r>
-        <w:tab/>
-        <w:t>...</w:t>
-      </w:r>
-    </w:p>
-    <w:p>
-      <w:pPr>
-        <w:pStyle w:val="HTMLPreformatted"/>
-      </w:pPr>
-      <w:r>
-        <w:tab/>
-        <w:t>]</w:t>
-      </w:r>
-    </w:p>
-    <w:p>
-      <w:pPr>
-        <w:tabs>
-          <w:tab w:val="left" w:pos="916"/>
-          <w:tab w:val="left" w:pos="1832"/>
-          <w:tab w:val="left" w:pos="2748"/>
-          <w:tab w:val="left" w:pos="3664"/>
-          <w:tab w:val="left" w:pos="4580"/>
-          <w:tab w:val="left" w:pos="5496"/>
-          <w:tab w:val="left" w:pos="6412"/>
-          <w:tab w:val="left" w:pos="7328"/>
-          <w:tab w:val="left" w:pos="8244"/>
-          <w:tab w:val="left" w:pos="9160"/>
-          <w:tab w:val="left" w:pos="10076"/>
-          <w:tab w:val="left" w:pos="10992"/>
-          <w:tab w:val="left" w:pos="11908"/>
-          <w:tab w:val="left" w:pos="12824"/>
-          <w:tab w:val="left" w:pos="13740"/>
-          <w:tab w:val="left" w:pos="14656"/>
-        </w:tabs>
-        <w:spacing w:after="0" w:line="240" w:lineRule="auto"/>
-        <w:jc w:val="left"/>
-        <w:rPr>
-          <w:rFonts w:ascii="Courier New" w:eastAsia="Times New Roman" w:hAnsi="Courier New" w:cs="Courier New"/>
-          <w:sz w:val="20"/>
-          <w:szCs w:val="20"/>
-        </w:rPr>
-      </w:pPr>
-      <w:r>
-        <w:rPr>
-          <w:rFonts w:ascii="Courier New" w:eastAsia="Times New Roman" w:hAnsi="Courier New" w:cs="Courier New"/>
-          <w:sz w:val="20"/>
-          <w:szCs w:val="20"/>
-        </w:rPr>
-        <w:t>}</w:t>
-      </w:r>
     </w:p>
     <w:p>
       <w:pPr>

</xml_diff>